<commit_message>
menambahkan laporan praktikum 5
</commit_message>
<xml_diff>
--- a/ClassPertemuan5/2B_Praktikum5_035_Alya Gustiani Nur 'Afifah.docx
+++ b/ClassPertemuan5/2B_Praktikum5_035_Alya Gustiani Nur 'Afifah.docx
@@ -390,10 +390,7 @@
           <w:numId w:val="2"/>
         </w:numPr>
         <w:rPr>
-          <w:rStyle w:val="Hyperlink"/>
-          <w:rFonts w:ascii="Times New Roman" w:hAnsi="Times New Roman" w:cs="Times New Roman"/>
-          <w:color w:val="auto"/>
-          <w:u w:val="none"/>
+          <w:rFonts w:ascii="Times New Roman" w:hAnsi="Times New Roman" w:cs="Times New Roman"/>
         </w:rPr>
       </w:pPr>
       <w:r>
@@ -423,7 +420,7 @@
             <w:rStyle w:val="Hyperlink"/>
             <w:rFonts w:ascii="Times New Roman" w:hAnsi="Times New Roman" w:cs="Times New Roman"/>
           </w:rPr>
-          <w:t>https://github.com/alyagustiani/PBOSem2/tree/master/PenjualanFix</w:t>
+          <w:t>https://github.com/alyagustiani/PBOSem2/tree/master/ClassPertemuan5</w:t>
         </w:r>
       </w:hyperlink>
     </w:p>
@@ -490,7 +487,7 @@
         <w:rPr>
           <w:rFonts w:ascii="Times New Roman" w:hAnsi="Times New Roman" w:cs="Times New Roman"/>
         </w:rPr>
-        <w:t>Universitas</w:t>
+        <w:t>POLBAN</w:t>
       </w:r>
     </w:p>
     <w:p>
@@ -504,19 +501,11 @@
           <w:rFonts w:ascii="Times New Roman" w:hAnsi="Times New Roman" w:cs="Times New Roman"/>
         </w:rPr>
       </w:pPr>
-      <w:proofErr w:type="spellStart"/>
-      <w:r>
-        <w:rPr>
-          <w:rFonts w:ascii="Times New Roman" w:hAnsi="Times New Roman" w:cs="Times New Roman"/>
-        </w:rPr>
-        <w:t>Fakultas</w:t>
-      </w:r>
-      <w:proofErr w:type="spellEnd"/>
-      <w:r>
-        <w:rPr>
-          <w:rFonts w:ascii="Times New Roman" w:hAnsi="Times New Roman" w:cs="Times New Roman"/>
-        </w:rPr>
-        <w:t xml:space="preserve"> </w:t>
+      <w:r>
+        <w:rPr>
+          <w:rFonts w:ascii="Times New Roman" w:hAnsi="Times New Roman" w:cs="Times New Roman"/>
+        </w:rPr>
+        <w:t>JTK</w:t>
       </w:r>
     </w:p>
     <w:p>
@@ -530,14 +519,12 @@
           <w:rFonts w:ascii="Times New Roman" w:hAnsi="Times New Roman" w:cs="Times New Roman"/>
         </w:rPr>
       </w:pPr>
-      <w:proofErr w:type="spellStart"/>
-      <w:r>
-        <w:rPr>
-          <w:rFonts w:ascii="Times New Roman" w:hAnsi="Times New Roman" w:cs="Times New Roman"/>
-        </w:rPr>
-        <w:t>Fakultas</w:t>
-      </w:r>
-      <w:proofErr w:type="spellEnd"/>
+      <w:r>
+        <w:rPr>
+          <w:rFonts w:ascii="Times New Roman" w:hAnsi="Times New Roman" w:cs="Times New Roman"/>
+        </w:rPr>
+        <w:t>JTK</w:t>
+      </w:r>
     </w:p>
     <w:p>
       <w:pPr>
@@ -554,16 +541,26 @@
         <w:rPr>
           <w:rFonts w:ascii="Times New Roman" w:hAnsi="Times New Roman" w:cs="Times New Roman"/>
         </w:rPr>
-        <w:t xml:space="preserve">Program </w:t>
-      </w:r>
-      <w:proofErr w:type="spellStart"/>
-      <w:r>
-        <w:rPr>
-          <w:rFonts w:ascii="Times New Roman" w:hAnsi="Times New Roman" w:cs="Times New Roman"/>
-        </w:rPr>
-        <w:t>studi</w:t>
-      </w:r>
-      <w:proofErr w:type="spellEnd"/>
+        <w:t>D3-TI</w:t>
+      </w:r>
+    </w:p>
+    <w:p>
+      <w:pPr>
+        <w:pStyle w:val="ListParagraph"/>
+        <w:numPr>
+          <w:ilvl w:val="1"/>
+          <w:numId w:val="2"/>
+        </w:numPr>
+        <w:rPr>
+          <w:rFonts w:ascii="Times New Roman" w:hAnsi="Times New Roman" w:cs="Times New Roman"/>
+        </w:rPr>
+      </w:pPr>
+      <w:r>
+        <w:rPr>
+          <w:rFonts w:ascii="Times New Roman" w:hAnsi="Times New Roman" w:cs="Times New Roman"/>
+        </w:rPr>
+        <w:t>D3TI</w:t>
+      </w:r>
     </w:p>
     <w:p>
       <w:pPr>
@@ -581,41 +578,201 @@
         <w:rPr>
           <w:rFonts w:ascii="Times New Roman" w:hAnsi="Times New Roman" w:cs="Times New Roman"/>
         </w:rPr>
-        <w:t>Ruangan</w:t>
-      </w:r>
-      <w:proofErr w:type="spellEnd"/>
-      <w:r>
-        <w:rPr>
-          <w:rFonts w:ascii="Times New Roman" w:hAnsi="Times New Roman" w:cs="Times New Roman"/>
-        </w:rPr>
-        <w:t xml:space="preserve"> </w:t>
-      </w:r>
+        <w:t>Mahasiswa</w:t>
+      </w:r>
+      <w:proofErr w:type="spellEnd"/>
     </w:p>
     <w:p>
       <w:pPr>
         <w:pStyle w:val="ListParagraph"/>
         <w:numPr>
-          <w:ilvl w:val="1"/>
+          <w:ilvl w:val="3"/>
           <w:numId w:val="2"/>
         </w:numPr>
         <w:rPr>
           <w:rFonts w:ascii="Times New Roman" w:hAnsi="Times New Roman" w:cs="Times New Roman"/>
         </w:rPr>
       </w:pPr>
-      <w:r>
-        <w:rPr>
-          <w:rFonts w:ascii="Times New Roman" w:hAnsi="Times New Roman" w:cs="Times New Roman"/>
-        </w:rPr>
-        <w:t xml:space="preserve">Program </w:t>
-      </w:r>
-      <w:proofErr w:type="spellStart"/>
-      <w:r>
-        <w:rPr>
-          <w:rFonts w:ascii="Times New Roman" w:hAnsi="Times New Roman" w:cs="Times New Roman"/>
-        </w:rPr>
-        <w:t>studi</w:t>
-      </w:r>
-      <w:proofErr w:type="spellEnd"/>
+      <w:proofErr w:type="spellStart"/>
+      <w:r>
+        <w:rPr>
+          <w:rFonts w:ascii="Times New Roman" w:hAnsi="Times New Roman" w:cs="Times New Roman"/>
+        </w:rPr>
+        <w:t>Alya</w:t>
+      </w:r>
+      <w:proofErr w:type="spellEnd"/>
+    </w:p>
+    <w:p>
+      <w:pPr>
+        <w:pStyle w:val="ListParagraph"/>
+        <w:numPr>
+          <w:ilvl w:val="3"/>
+          <w:numId w:val="2"/>
+        </w:numPr>
+        <w:rPr>
+          <w:rFonts w:ascii="Times New Roman" w:hAnsi="Times New Roman" w:cs="Times New Roman"/>
+        </w:rPr>
+      </w:pPr>
+      <w:proofErr w:type="spellStart"/>
+      <w:r>
+        <w:rPr>
+          <w:rFonts w:ascii="Times New Roman" w:hAnsi="Times New Roman" w:cs="Times New Roman"/>
+        </w:rPr>
+        <w:t>Dhea</w:t>
+      </w:r>
+      <w:proofErr w:type="spellEnd"/>
+    </w:p>
+    <w:p>
+      <w:pPr>
+        <w:pStyle w:val="ListParagraph"/>
+        <w:numPr>
+          <w:ilvl w:val="3"/>
+          <w:numId w:val="2"/>
+        </w:numPr>
+        <w:rPr>
+          <w:rFonts w:ascii="Times New Roman" w:hAnsi="Times New Roman" w:cs="Times New Roman"/>
+        </w:rPr>
+      </w:pPr>
+      <w:r>
+        <w:rPr>
+          <w:rFonts w:ascii="Times New Roman" w:hAnsi="Times New Roman" w:cs="Times New Roman"/>
+        </w:rPr>
+        <w:t>Indah</w:t>
+      </w:r>
+    </w:p>
+    <w:p>
+      <w:pPr>
+        <w:pStyle w:val="ListParagraph"/>
+        <w:numPr>
+          <w:ilvl w:val="3"/>
+          <w:numId w:val="2"/>
+        </w:numPr>
+        <w:rPr>
+          <w:rFonts w:ascii="Times New Roman" w:hAnsi="Times New Roman" w:cs="Times New Roman"/>
+        </w:rPr>
+      </w:pPr>
+      <w:proofErr w:type="spellStart"/>
+      <w:r>
+        <w:rPr>
+          <w:rFonts w:ascii="Times New Roman" w:hAnsi="Times New Roman" w:cs="Times New Roman"/>
+        </w:rPr>
+        <w:t>Nazla</w:t>
+      </w:r>
+      <w:proofErr w:type="spellEnd"/>
+    </w:p>
+    <w:p>
+      <w:pPr>
+        <w:pStyle w:val="ListParagraph"/>
+        <w:numPr>
+          <w:ilvl w:val="3"/>
+          <w:numId w:val="2"/>
+        </w:numPr>
+        <w:rPr>
+          <w:rFonts w:ascii="Times New Roman" w:hAnsi="Times New Roman" w:cs="Times New Roman"/>
+        </w:rPr>
+      </w:pPr>
+      <w:proofErr w:type="spellStart"/>
+      <w:r>
+        <w:rPr>
+          <w:rFonts w:ascii="Times New Roman" w:hAnsi="Times New Roman" w:cs="Times New Roman"/>
+        </w:rPr>
+        <w:t>Dhira</w:t>
+      </w:r>
+      <w:proofErr w:type="spellEnd"/>
+    </w:p>
+    <w:p>
+      <w:pPr>
+        <w:pStyle w:val="ListParagraph"/>
+        <w:numPr>
+          <w:ilvl w:val="3"/>
+          <w:numId w:val="2"/>
+        </w:numPr>
+        <w:rPr>
+          <w:rFonts w:ascii="Times New Roman" w:hAnsi="Times New Roman" w:cs="Times New Roman"/>
+        </w:rPr>
+      </w:pPr>
+      <w:proofErr w:type="spellStart"/>
+      <w:r>
+        <w:rPr>
+          <w:rFonts w:ascii="Times New Roman" w:hAnsi="Times New Roman" w:cs="Times New Roman"/>
+        </w:rPr>
+        <w:t>Febi</w:t>
+      </w:r>
+      <w:proofErr w:type="spellEnd"/>
+    </w:p>
+    <w:p>
+      <w:pPr>
+        <w:pStyle w:val="ListParagraph"/>
+        <w:numPr>
+          <w:ilvl w:val="3"/>
+          <w:numId w:val="2"/>
+        </w:numPr>
+        <w:rPr>
+          <w:rFonts w:ascii="Times New Roman" w:hAnsi="Times New Roman" w:cs="Times New Roman"/>
+        </w:rPr>
+      </w:pPr>
+      <w:r>
+        <w:rPr>
+          <w:rFonts w:ascii="Times New Roman" w:hAnsi="Times New Roman" w:cs="Times New Roman"/>
+        </w:rPr>
+        <w:t>Erina</w:t>
+      </w:r>
+    </w:p>
+    <w:p>
+      <w:pPr>
+        <w:pStyle w:val="ListParagraph"/>
+        <w:numPr>
+          <w:ilvl w:val="3"/>
+          <w:numId w:val="2"/>
+        </w:numPr>
+        <w:rPr>
+          <w:rFonts w:ascii="Times New Roman" w:hAnsi="Times New Roman" w:cs="Times New Roman"/>
+        </w:rPr>
+      </w:pPr>
+      <w:r>
+        <w:rPr>
+          <w:rFonts w:ascii="Times New Roman" w:hAnsi="Times New Roman" w:cs="Times New Roman"/>
+        </w:rPr>
+        <w:t>Alanna</w:t>
+      </w:r>
+    </w:p>
+    <w:p>
+      <w:pPr>
+        <w:pStyle w:val="ListParagraph"/>
+        <w:numPr>
+          <w:ilvl w:val="3"/>
+          <w:numId w:val="2"/>
+        </w:numPr>
+        <w:rPr>
+          <w:rFonts w:ascii="Times New Roman" w:hAnsi="Times New Roman" w:cs="Times New Roman"/>
+        </w:rPr>
+      </w:pPr>
+      <w:proofErr w:type="spellStart"/>
+      <w:r>
+        <w:rPr>
+          <w:rFonts w:ascii="Times New Roman" w:hAnsi="Times New Roman" w:cs="Times New Roman"/>
+        </w:rPr>
+        <w:t>Febytha</w:t>
+      </w:r>
+      <w:proofErr w:type="spellEnd"/>
+    </w:p>
+    <w:p>
+      <w:pPr>
+        <w:pStyle w:val="ListParagraph"/>
+        <w:numPr>
+          <w:ilvl w:val="3"/>
+          <w:numId w:val="2"/>
+        </w:numPr>
+        <w:rPr>
+          <w:rFonts w:ascii="Times New Roman" w:hAnsi="Times New Roman" w:cs="Times New Roman"/>
+        </w:rPr>
+      </w:pPr>
+      <w:r>
+        <w:rPr>
+          <w:rFonts w:ascii="Times New Roman" w:hAnsi="Times New Roman" w:cs="Times New Roman"/>
+        </w:rPr>
+        <w:t xml:space="preserve">Ghia </w:t>
+      </w:r>
     </w:p>
     <w:p>
       <w:pPr>
@@ -632,7 +789,191 @@
         <w:rPr>
           <w:rFonts w:ascii="Times New Roman" w:hAnsi="Times New Roman" w:cs="Times New Roman"/>
         </w:rPr>
-        <w:t xml:space="preserve">Dosen </w:t>
+        <w:t>Dosen</w:t>
+      </w:r>
+    </w:p>
+    <w:p>
+      <w:pPr>
+        <w:pStyle w:val="ListParagraph"/>
+        <w:numPr>
+          <w:ilvl w:val="3"/>
+          <w:numId w:val="2"/>
+        </w:numPr>
+        <w:rPr>
+          <w:rFonts w:ascii="Times New Roman" w:hAnsi="Times New Roman" w:cs="Times New Roman"/>
+        </w:rPr>
+      </w:pPr>
+      <w:proofErr w:type="spellStart"/>
+      <w:r>
+        <w:rPr>
+          <w:rFonts w:ascii="Times New Roman" w:hAnsi="Times New Roman" w:cs="Times New Roman"/>
+        </w:rPr>
+        <w:t>Irwan</w:t>
+      </w:r>
+      <w:proofErr w:type="spellEnd"/>
+    </w:p>
+    <w:p>
+      <w:pPr>
+        <w:pStyle w:val="ListParagraph"/>
+        <w:numPr>
+          <w:ilvl w:val="3"/>
+          <w:numId w:val="2"/>
+        </w:numPr>
+        <w:rPr>
+          <w:rFonts w:ascii="Times New Roman" w:hAnsi="Times New Roman" w:cs="Times New Roman"/>
+        </w:rPr>
+      </w:pPr>
+      <w:r>
+        <w:rPr>
+          <w:rFonts w:ascii="Times New Roman" w:hAnsi="Times New Roman" w:cs="Times New Roman"/>
+        </w:rPr>
+        <w:t>Iwan</w:t>
+      </w:r>
+    </w:p>
+    <w:p>
+      <w:pPr>
+        <w:pStyle w:val="ListParagraph"/>
+        <w:numPr>
+          <w:ilvl w:val="3"/>
+          <w:numId w:val="2"/>
+        </w:numPr>
+        <w:rPr>
+          <w:rFonts w:ascii="Times New Roman" w:hAnsi="Times New Roman" w:cs="Times New Roman"/>
+        </w:rPr>
+      </w:pPr>
+      <w:r>
+        <w:rPr>
+          <w:rFonts w:ascii="Times New Roman" w:hAnsi="Times New Roman" w:cs="Times New Roman"/>
+        </w:rPr>
+        <w:t>Iqbal</w:t>
+      </w:r>
+    </w:p>
+    <w:p>
+      <w:pPr>
+        <w:pStyle w:val="ListParagraph"/>
+        <w:numPr>
+          <w:ilvl w:val="3"/>
+          <w:numId w:val="2"/>
+        </w:numPr>
+        <w:rPr>
+          <w:rFonts w:ascii="Times New Roman" w:hAnsi="Times New Roman" w:cs="Times New Roman"/>
+        </w:rPr>
+      </w:pPr>
+      <w:r>
+        <w:rPr>
+          <w:rFonts w:ascii="Times New Roman" w:hAnsi="Times New Roman" w:cs="Times New Roman"/>
+        </w:rPr>
+        <w:t xml:space="preserve">Sri </w:t>
+      </w:r>
+    </w:p>
+    <w:p>
+      <w:pPr>
+        <w:pStyle w:val="ListParagraph"/>
+        <w:numPr>
+          <w:ilvl w:val="3"/>
+          <w:numId w:val="2"/>
+        </w:numPr>
+        <w:rPr>
+          <w:rFonts w:ascii="Times New Roman" w:hAnsi="Times New Roman" w:cs="Times New Roman"/>
+        </w:rPr>
+      </w:pPr>
+      <w:proofErr w:type="spellStart"/>
+      <w:r>
+        <w:rPr>
+          <w:rFonts w:ascii="Times New Roman" w:hAnsi="Times New Roman" w:cs="Times New Roman"/>
+        </w:rPr>
+        <w:t>Ponu</w:t>
+      </w:r>
+      <w:proofErr w:type="spellEnd"/>
+    </w:p>
+    <w:p>
+      <w:pPr>
+        <w:pStyle w:val="ListParagraph"/>
+        <w:numPr>
+          <w:ilvl w:val="3"/>
+          <w:numId w:val="2"/>
+        </w:numPr>
+        <w:rPr>
+          <w:rFonts w:ascii="Times New Roman" w:hAnsi="Times New Roman" w:cs="Times New Roman"/>
+        </w:rPr>
+      </w:pPr>
+      <w:r>
+        <w:rPr>
+          <w:rFonts w:ascii="Times New Roman" w:hAnsi="Times New Roman" w:cs="Times New Roman"/>
+        </w:rPr>
+        <w:t>Popo</w:t>
+      </w:r>
+    </w:p>
+    <w:p>
+      <w:pPr>
+        <w:pStyle w:val="ListParagraph"/>
+        <w:numPr>
+          <w:ilvl w:val="3"/>
+          <w:numId w:val="2"/>
+        </w:numPr>
+        <w:rPr>
+          <w:rFonts w:ascii="Times New Roman" w:hAnsi="Times New Roman" w:cs="Times New Roman"/>
+        </w:rPr>
+      </w:pPr>
+      <w:r>
+        <w:rPr>
+          <w:rFonts w:ascii="Times New Roman" w:hAnsi="Times New Roman" w:cs="Times New Roman"/>
+        </w:rPr>
+        <w:t>Yuli</w:t>
+      </w:r>
+    </w:p>
+    <w:p>
+      <w:pPr>
+        <w:pStyle w:val="ListParagraph"/>
+        <w:numPr>
+          <w:ilvl w:val="3"/>
+          <w:numId w:val="2"/>
+        </w:numPr>
+        <w:rPr>
+          <w:rFonts w:ascii="Times New Roman" w:hAnsi="Times New Roman" w:cs="Times New Roman"/>
+        </w:rPr>
+      </w:pPr>
+      <w:r>
+        <w:rPr>
+          <w:rFonts w:ascii="Times New Roman" w:hAnsi="Times New Roman" w:cs="Times New Roman"/>
+        </w:rPr>
+        <w:t xml:space="preserve">Yuns </w:t>
+      </w:r>
+    </w:p>
+    <w:p>
+      <w:pPr>
+        <w:pStyle w:val="ListParagraph"/>
+        <w:numPr>
+          <w:ilvl w:val="3"/>
+          <w:numId w:val="2"/>
+        </w:numPr>
+        <w:rPr>
+          <w:rFonts w:ascii="Times New Roman" w:hAnsi="Times New Roman" w:cs="Times New Roman"/>
+        </w:rPr>
+      </w:pPr>
+      <w:r>
+        <w:rPr>
+          <w:rFonts w:ascii="Times New Roman" w:hAnsi="Times New Roman" w:cs="Times New Roman"/>
+        </w:rPr>
+        <w:t>Tami</w:t>
+      </w:r>
+    </w:p>
+    <w:p>
+      <w:pPr>
+        <w:pStyle w:val="ListParagraph"/>
+        <w:numPr>
+          <w:ilvl w:val="3"/>
+          <w:numId w:val="2"/>
+        </w:numPr>
+        <w:rPr>
+          <w:rFonts w:ascii="Times New Roman" w:hAnsi="Times New Roman" w:cs="Times New Roman"/>
+        </w:rPr>
+      </w:pPr>
+      <w:r>
+        <w:rPr>
+          <w:rFonts w:ascii="Times New Roman" w:hAnsi="Times New Roman" w:cs="Times New Roman"/>
+        </w:rPr>
+        <w:t xml:space="preserve">Rani </w:t>
       </w:r>
     </w:p>
     <w:p>
@@ -646,14 +987,84 @@
           <w:rFonts w:ascii="Times New Roman" w:hAnsi="Times New Roman" w:cs="Times New Roman"/>
         </w:rPr>
       </w:pPr>
-      <w:proofErr w:type="spellStart"/>
-      <w:r>
-        <w:rPr>
-          <w:rFonts w:ascii="Times New Roman" w:hAnsi="Times New Roman" w:cs="Times New Roman"/>
-        </w:rPr>
-        <w:t>Mahasiswa</w:t>
-      </w:r>
-      <w:proofErr w:type="spellEnd"/>
+      <w:r>
+        <w:rPr>
+          <w:rFonts w:ascii="Times New Roman" w:hAnsi="Times New Roman" w:cs="Times New Roman"/>
+        </w:rPr>
+        <w:t xml:space="preserve">Jadwa </w:t>
+      </w:r>
+      <w:proofErr w:type="spellStart"/>
+      <w:r>
+        <w:rPr>
+          <w:rFonts w:ascii="Times New Roman" w:hAnsi="Times New Roman" w:cs="Times New Roman"/>
+        </w:rPr>
+        <w:t>Kuliah</w:t>
+      </w:r>
+      <w:proofErr w:type="spellEnd"/>
+    </w:p>
+    <w:p>
+      <w:pPr>
+        <w:pStyle w:val="ListParagraph"/>
+        <w:numPr>
+          <w:ilvl w:val="3"/>
+          <w:numId w:val="2"/>
+        </w:numPr>
+        <w:rPr>
+          <w:rFonts w:ascii="Times New Roman" w:hAnsi="Times New Roman" w:cs="Times New Roman"/>
+        </w:rPr>
+      </w:pPr>
+      <w:r>
+        <w:rPr>
+          <w:rFonts w:ascii="Times New Roman" w:hAnsi="Times New Roman" w:cs="Times New Roman"/>
+        </w:rPr>
+        <w:t xml:space="preserve">Senin, 08.00-10.00, Lab </w:t>
+      </w:r>
+      <w:proofErr w:type="spellStart"/>
+      <w:r>
+        <w:rPr>
+          <w:rFonts w:ascii="Times New Roman" w:hAnsi="Times New Roman" w:cs="Times New Roman"/>
+        </w:rPr>
+        <w:t>Komputer</w:t>
+      </w:r>
+      <w:proofErr w:type="spellEnd"/>
+      <w:r>
+        <w:rPr>
+          <w:rFonts w:ascii="Times New Roman" w:hAnsi="Times New Roman" w:cs="Times New Roman"/>
+        </w:rPr>
+        <w:t xml:space="preserve"> A, Dr Iqbal</w:t>
+      </w:r>
+    </w:p>
+    <w:p>
+      <w:pPr>
+        <w:pStyle w:val="ListParagraph"/>
+        <w:numPr>
+          <w:ilvl w:val="3"/>
+          <w:numId w:val="2"/>
+        </w:numPr>
+        <w:rPr>
+          <w:rFonts w:ascii="Times New Roman" w:hAnsi="Times New Roman" w:cs="Times New Roman"/>
+        </w:rPr>
+      </w:pPr>
+      <w:r>
+        <w:rPr>
+          <w:rFonts w:ascii="Times New Roman" w:hAnsi="Times New Roman" w:cs="Times New Roman"/>
+        </w:rPr>
+        <w:t xml:space="preserve">Selasa, 10.00 – 12.00, Lab </w:t>
+      </w:r>
+      <w:proofErr w:type="spellStart"/>
+      <w:r>
+        <w:rPr>
+          <w:rFonts w:ascii="Times New Roman" w:hAnsi="Times New Roman" w:cs="Times New Roman"/>
+        </w:rPr>
+        <w:t>Komputer</w:t>
+      </w:r>
+      <w:proofErr w:type="spellEnd"/>
+      <w:r>
+        <w:rPr>
+          <w:rFonts w:ascii="Times New Roman" w:hAnsi="Times New Roman" w:cs="Times New Roman"/>
+        </w:rPr>
+        <w:t xml:space="preserve"> B, Dr Sri</w:t>
+      </w:r>
     </w:p>
     <w:p>
       <w:pPr>
@@ -666,18 +1077,12 @@
           <w:rFonts w:ascii="Times New Roman" w:hAnsi="Times New Roman" w:cs="Times New Roman"/>
         </w:rPr>
       </w:pPr>
-      <w:r>
-        <w:rPr>
-          <w:rFonts w:ascii="Times New Roman" w:hAnsi="Times New Roman" w:cs="Times New Roman"/>
-        </w:rPr>
-        <w:t xml:space="preserve">Jadwal </w:t>
-      </w:r>
-      <w:proofErr w:type="spellStart"/>
-      <w:r>
-        <w:rPr>
-          <w:rFonts w:ascii="Times New Roman" w:hAnsi="Times New Roman" w:cs="Times New Roman"/>
-        </w:rPr>
-        <w:t>kuliah</w:t>
+      <w:proofErr w:type="spellStart"/>
+      <w:r>
+        <w:rPr>
+          <w:rFonts w:ascii="Times New Roman" w:hAnsi="Times New Roman" w:cs="Times New Roman"/>
+        </w:rPr>
+        <w:t>Ruangan</w:t>
       </w:r>
       <w:proofErr w:type="spellEnd"/>
     </w:p>
@@ -685,7 +1090,7 @@
       <w:pPr>
         <w:pStyle w:val="ListParagraph"/>
         <w:numPr>
-          <w:ilvl w:val="2"/>
+          <w:ilvl w:val="3"/>
           <w:numId w:val="2"/>
         </w:numPr>
         <w:rPr>
@@ -696,22 +1101,28 @@
         <w:rPr>
           <w:rFonts w:ascii="Times New Roman" w:hAnsi="Times New Roman" w:cs="Times New Roman"/>
         </w:rPr>
-        <w:t xml:space="preserve">Mata </w:t>
-      </w:r>
-      <w:proofErr w:type="spellStart"/>
-      <w:r>
-        <w:rPr>
-          <w:rFonts w:ascii="Times New Roman" w:hAnsi="Times New Roman" w:cs="Times New Roman"/>
-        </w:rPr>
-        <w:t>kuliah</w:t>
-      </w:r>
-      <w:proofErr w:type="spellEnd"/>
+        <w:t xml:space="preserve">Lab </w:t>
+      </w:r>
+      <w:proofErr w:type="spellStart"/>
+      <w:r>
+        <w:rPr>
+          <w:rFonts w:ascii="Times New Roman" w:hAnsi="Times New Roman" w:cs="Times New Roman"/>
+        </w:rPr>
+        <w:t>Komputer</w:t>
+      </w:r>
+      <w:proofErr w:type="spellEnd"/>
+      <w:r>
+        <w:rPr>
+          <w:rFonts w:ascii="Times New Roman" w:hAnsi="Times New Roman" w:cs="Times New Roman"/>
+        </w:rPr>
+        <w:t xml:space="preserve"> A</w:t>
+      </w:r>
     </w:p>
     <w:p>
       <w:pPr>
         <w:pStyle w:val="ListParagraph"/>
         <w:numPr>
-          <w:ilvl w:val="2"/>
+          <w:ilvl w:val="3"/>
           <w:numId w:val="2"/>
         </w:numPr>
         <w:rPr>
@@ -722,80 +1133,22 @@
         <w:rPr>
           <w:rFonts w:ascii="Times New Roman" w:hAnsi="Times New Roman" w:cs="Times New Roman"/>
         </w:rPr>
-        <w:t xml:space="preserve">Semester </w:t>
-      </w:r>
-    </w:p>
-    <w:p>
-      <w:pPr>
-        <w:pStyle w:val="ListParagraph"/>
-        <w:numPr>
-          <w:ilvl w:val="1"/>
-          <w:numId w:val="2"/>
-        </w:numPr>
-        <w:rPr>
-          <w:rFonts w:ascii="Times New Roman" w:hAnsi="Times New Roman" w:cs="Times New Roman"/>
-        </w:rPr>
-      </w:pPr>
-      <w:proofErr w:type="spellStart"/>
-      <w:r>
-        <w:rPr>
-          <w:rFonts w:ascii="Times New Roman" w:hAnsi="Times New Roman" w:cs="Times New Roman"/>
-        </w:rPr>
-        <w:t>Ruangan</w:t>
-      </w:r>
-      <w:proofErr w:type="spellEnd"/>
-      <w:r>
-        <w:rPr>
-          <w:rFonts w:ascii="Times New Roman" w:hAnsi="Times New Roman" w:cs="Times New Roman"/>
-        </w:rPr>
-        <w:t xml:space="preserve"> </w:t>
-      </w:r>
-    </w:p>
-    <w:p>
-      <w:pPr>
-        <w:pStyle w:val="ListParagraph"/>
-        <w:numPr>
-          <w:ilvl w:val="2"/>
-          <w:numId w:val="2"/>
-        </w:numPr>
-        <w:rPr>
-          <w:rFonts w:ascii="Times New Roman" w:hAnsi="Times New Roman" w:cs="Times New Roman"/>
-        </w:rPr>
-      </w:pPr>
-      <w:proofErr w:type="spellStart"/>
-      <w:r>
-        <w:rPr>
-          <w:rFonts w:ascii="Times New Roman" w:hAnsi="Times New Roman" w:cs="Times New Roman"/>
-        </w:rPr>
-        <w:t>Kelas</w:t>
-      </w:r>
-      <w:proofErr w:type="spellEnd"/>
-      <w:r>
-        <w:rPr>
-          <w:rFonts w:ascii="Times New Roman" w:hAnsi="Times New Roman" w:cs="Times New Roman"/>
-        </w:rPr>
-        <w:t xml:space="preserve"> </w:t>
-      </w:r>
-    </w:p>
-    <w:p>
-      <w:pPr>
-        <w:pStyle w:val="ListParagraph"/>
-        <w:numPr>
-          <w:ilvl w:val="2"/>
-          <w:numId w:val="2"/>
-        </w:numPr>
-        <w:rPr>
-          <w:rFonts w:ascii="Times New Roman" w:hAnsi="Times New Roman" w:cs="Times New Roman"/>
-        </w:rPr>
-      </w:pPr>
-      <w:proofErr w:type="spellStart"/>
-      <w:r>
-        <w:rPr>
-          <w:rFonts w:ascii="Times New Roman" w:hAnsi="Times New Roman" w:cs="Times New Roman"/>
-        </w:rPr>
-        <w:t>Laboratorium</w:t>
-      </w:r>
-      <w:proofErr w:type="spellEnd"/>
+        <w:t xml:space="preserve">Lab </w:t>
+      </w:r>
+      <w:proofErr w:type="spellStart"/>
+      <w:r>
+        <w:rPr>
+          <w:rFonts w:ascii="Times New Roman" w:hAnsi="Times New Roman" w:cs="Times New Roman"/>
+        </w:rPr>
+        <w:t>Komputer</w:t>
+      </w:r>
+      <w:proofErr w:type="spellEnd"/>
+      <w:r>
+        <w:rPr>
+          <w:rFonts w:ascii="Times New Roman" w:hAnsi="Times New Roman" w:cs="Times New Roman"/>
+        </w:rPr>
+        <w:t xml:space="preserve"> B</w:t>
+      </w:r>
     </w:p>
     <w:p>
       <w:pPr>
@@ -870,11 +1223,12 @@
         <w:rPr>
           <w:noProof/>
         </w:rPr>
+        <w:lastRenderedPageBreak/>
         <w:drawing>
-          <wp:inline distT="0" distB="0" distL="0" distR="0" wp14:anchorId="25A06968" wp14:editId="528EFE2A">
-            <wp:extent cx="5943600" cy="2447290"/>
+          <wp:inline distT="0" distB="0" distL="0" distR="0" wp14:anchorId="04BA571C" wp14:editId="2698C6EE">
+            <wp:extent cx="5943600" cy="3260725"/>
             <wp:effectExtent l="0" t="0" r="0" b="0"/>
-            <wp:docPr id="164553935" name="Picture 2" descr="A black background with white text&#10;&#10;Description automatically generated"/>
+            <wp:docPr id="1177606816" name="Picture 1" descr="A black background with white squares&#10;&#10;Description automatically generated"/>
             <wp:cNvGraphicFramePr>
               <a:graphicFrameLocks xmlns:a="http://schemas.openxmlformats.org/drawingml/2006/main" noChangeAspect="1"/>
             </wp:cNvGraphicFramePr>
@@ -882,7 +1236,7 @@
               <a:graphicData uri="http://schemas.openxmlformats.org/drawingml/2006/picture">
                 <pic:pic xmlns:pic="http://schemas.openxmlformats.org/drawingml/2006/picture">
                   <pic:nvPicPr>
-                    <pic:cNvPr id="164553935" name="Picture 2" descr="A black background with white text&#10;&#10;Description automatically generated"/>
+                    <pic:cNvPr id="1177606816" name="Picture 1" descr="A black background with white squares&#10;&#10;Description automatically generated"/>
                     <pic:cNvPicPr>
                       <a:picLocks noChangeAspect="1" noChangeArrowheads="1"/>
                     </pic:cNvPicPr>
@@ -903,7 +1257,7 @@
                   <pic:spPr bwMode="auto">
                     <a:xfrm>
                       <a:off x="0" y="0"/>
-                      <a:ext cx="5943600" cy="2447290"/>
+                      <a:ext cx="5943600" cy="3260725"/>
                     </a:xfrm>
                     <a:prstGeom prst="rect">
                       <a:avLst/>
@@ -1008,200 +1362,15 @@
           <w:rFonts w:ascii="Times New Roman" w:hAnsi="Times New Roman" w:cs="Times New Roman"/>
         </w:rPr>
       </w:pPr>
-    </w:p>
-    <w:p>
-      <w:pPr>
-        <w:pStyle w:val="ListParagraph"/>
-        <w:ind w:left="1440"/>
-        <w:rPr>
-          <w:rFonts w:ascii="Times New Roman" w:hAnsi="Times New Roman" w:cs="Times New Roman"/>
-        </w:rPr>
-      </w:pPr>
-      <w:r>
-        <w:rPr>
-          <w:rFonts w:ascii="Times New Roman" w:hAnsi="Times New Roman" w:cs="Times New Roman"/>
-        </w:rPr>
-        <w:t xml:space="preserve">Saya </w:t>
-      </w:r>
-      <w:proofErr w:type="spellStart"/>
-      <w:r>
-        <w:rPr>
-          <w:rFonts w:ascii="Times New Roman" w:hAnsi="Times New Roman" w:cs="Times New Roman"/>
-        </w:rPr>
-        <w:t>memodifikasi</w:t>
-      </w:r>
-      <w:proofErr w:type="spellEnd"/>
-      <w:r>
-        <w:rPr>
-          <w:rFonts w:ascii="Times New Roman" w:hAnsi="Times New Roman" w:cs="Times New Roman"/>
-        </w:rPr>
-        <w:t xml:space="preserve"> program </w:t>
-      </w:r>
-      <w:proofErr w:type="spellStart"/>
-      <w:r>
-        <w:rPr>
-          <w:rFonts w:ascii="Times New Roman" w:hAnsi="Times New Roman" w:cs="Times New Roman"/>
-        </w:rPr>
-        <w:t>dengan</w:t>
-      </w:r>
-      <w:proofErr w:type="spellEnd"/>
-      <w:r>
-        <w:rPr>
-          <w:rFonts w:ascii="Times New Roman" w:hAnsi="Times New Roman" w:cs="Times New Roman"/>
-        </w:rPr>
-        <w:t xml:space="preserve"> </w:t>
-      </w:r>
-      <w:proofErr w:type="spellStart"/>
-      <w:r>
-        <w:rPr>
-          <w:rFonts w:ascii="Times New Roman" w:hAnsi="Times New Roman" w:cs="Times New Roman"/>
-        </w:rPr>
-        <w:t>menggunakan</w:t>
-      </w:r>
-      <w:proofErr w:type="spellEnd"/>
-      <w:r>
-        <w:rPr>
-          <w:rFonts w:ascii="Times New Roman" w:hAnsi="Times New Roman" w:cs="Times New Roman"/>
-        </w:rPr>
-        <w:t xml:space="preserve"> system input </w:t>
-      </w:r>
-      <w:proofErr w:type="spellStart"/>
-      <w:r>
-        <w:rPr>
-          <w:rFonts w:ascii="Times New Roman" w:hAnsi="Times New Roman" w:cs="Times New Roman"/>
-        </w:rPr>
-        <w:t>untuk</w:t>
-      </w:r>
-      <w:proofErr w:type="spellEnd"/>
-      <w:r>
-        <w:rPr>
-          <w:rFonts w:ascii="Times New Roman" w:hAnsi="Times New Roman" w:cs="Times New Roman"/>
-        </w:rPr>
-        <w:t xml:space="preserve"> </w:t>
-      </w:r>
-      <w:proofErr w:type="spellStart"/>
-      <w:r>
-        <w:rPr>
-          <w:rFonts w:ascii="Times New Roman" w:hAnsi="Times New Roman" w:cs="Times New Roman"/>
-        </w:rPr>
-        <w:t>stok</w:t>
-      </w:r>
-      <w:proofErr w:type="spellEnd"/>
-      <w:r>
-        <w:rPr>
-          <w:rFonts w:ascii="Times New Roman" w:hAnsi="Times New Roman" w:cs="Times New Roman"/>
-        </w:rPr>
-        <w:t xml:space="preserve"> </w:t>
-      </w:r>
-      <w:proofErr w:type="spellStart"/>
-      <w:r>
-        <w:rPr>
-          <w:rFonts w:ascii="Times New Roman" w:hAnsi="Times New Roman" w:cs="Times New Roman"/>
-        </w:rPr>
-        <w:t>barangnya</w:t>
-      </w:r>
-      <w:proofErr w:type="spellEnd"/>
-    </w:p>
-    <w:p>
-      <w:pPr>
-        <w:pStyle w:val="ListParagraph"/>
-        <w:numPr>
-          <w:ilvl w:val="1"/>
-          <w:numId w:val="2"/>
-        </w:numPr>
-        <w:rPr>
-          <w:rFonts w:ascii="Times New Roman" w:hAnsi="Times New Roman" w:cs="Times New Roman"/>
-        </w:rPr>
-      </w:pPr>
-      <w:proofErr w:type="spellStart"/>
-      <w:r>
-        <w:rPr>
-          <w:rFonts w:ascii="Times New Roman" w:hAnsi="Times New Roman" w:cs="Times New Roman"/>
-        </w:rPr>
-        <w:t>Screenshoot</w:t>
-      </w:r>
-      <w:proofErr w:type="spellEnd"/>
-      <w:r>
-        <w:rPr>
-          <w:rFonts w:ascii="Times New Roman" w:hAnsi="Times New Roman" w:cs="Times New Roman"/>
-        </w:rPr>
-        <w:t xml:space="preserve"> </w:t>
-      </w:r>
-      <w:proofErr w:type="spellStart"/>
-      <w:r>
-        <w:rPr>
-          <w:rFonts w:ascii="Times New Roman" w:hAnsi="Times New Roman" w:cs="Times New Roman"/>
-        </w:rPr>
-        <w:t>setiap</w:t>
-      </w:r>
-      <w:proofErr w:type="spellEnd"/>
-      <w:r>
-        <w:rPr>
-          <w:rFonts w:ascii="Times New Roman" w:hAnsi="Times New Roman" w:cs="Times New Roman"/>
-        </w:rPr>
-        <w:t xml:space="preserve"> </w:t>
-      </w:r>
-      <w:proofErr w:type="spellStart"/>
-      <w:r>
-        <w:rPr>
-          <w:rFonts w:ascii="Times New Roman" w:hAnsi="Times New Roman" w:cs="Times New Roman"/>
-        </w:rPr>
-        <w:t>jawaban</w:t>
-      </w:r>
-      <w:proofErr w:type="spellEnd"/>
-      <w:r>
-        <w:rPr>
-          <w:rFonts w:ascii="Times New Roman" w:hAnsi="Times New Roman" w:cs="Times New Roman"/>
-        </w:rPr>
-        <w:t xml:space="preserve"> </w:t>
-      </w:r>
-      <w:proofErr w:type="spellStart"/>
-      <w:r>
-        <w:rPr>
-          <w:rFonts w:ascii="Times New Roman" w:hAnsi="Times New Roman" w:cs="Times New Roman"/>
-        </w:rPr>
-        <w:t>soal</w:t>
-      </w:r>
-      <w:proofErr w:type="spellEnd"/>
-      <w:r>
-        <w:rPr>
-          <w:rFonts w:ascii="Times New Roman" w:hAnsi="Times New Roman" w:cs="Times New Roman"/>
-        </w:rPr>
-        <w:t xml:space="preserve"> yang </w:t>
-      </w:r>
-      <w:proofErr w:type="spellStart"/>
-      <w:r>
-        <w:rPr>
-          <w:rFonts w:ascii="Times New Roman" w:hAnsi="Times New Roman" w:cs="Times New Roman"/>
-        </w:rPr>
-        <w:t>dipertanyakan</w:t>
-      </w:r>
-      <w:proofErr w:type="spellEnd"/>
-      <w:r>
-        <w:rPr>
-          <w:rFonts w:ascii="Times New Roman" w:hAnsi="Times New Roman" w:cs="Times New Roman"/>
-        </w:rPr>
-        <w:t xml:space="preserve">. </w:t>
-      </w:r>
-    </w:p>
-    <w:p>
-      <w:pPr>
-        <w:pStyle w:val="ListParagraph"/>
-        <w:ind w:left="1440"/>
-        <w:rPr>
-          <w:rFonts w:ascii="Times New Roman" w:hAnsi="Times New Roman" w:cs="Times New Roman"/>
-        </w:rPr>
-      </w:pPr>
-      <w:r>
-        <w:rPr>
-          <w:rFonts w:ascii="Times New Roman" w:hAnsi="Times New Roman" w:cs="Times New Roman"/>
+      <w:r>
+        <w:rPr>
           <w:noProof/>
         </w:rPr>
         <w:drawing>
-          <wp:inline distT="0" distB="0" distL="0" distR="0" wp14:anchorId="2A7BA35E" wp14:editId="3928EDCF">
-            <wp:extent cx="4880649" cy="633046"/>
-            <wp:effectExtent l="0" t="0" r="0" b="0"/>
-            <wp:docPr id="1062469423" name="Picture 1" descr="A screenshot of a computer program&#10;&#10;Description automatically generated"/>
+          <wp:inline distT="0" distB="0" distL="0" distR="0" wp14:anchorId="5BA279FC" wp14:editId="615CE749">
+            <wp:extent cx="3776870" cy="3078391"/>
+            <wp:effectExtent l="0" t="0" r="0" b="8255"/>
+            <wp:docPr id="1513026004" name="Picture 1" descr="A screenshot of a computer&#10;&#10;Description automatically generated"/>
             <wp:cNvGraphicFramePr>
               <a:graphicFrameLocks xmlns:a="http://schemas.openxmlformats.org/drawingml/2006/main" noChangeAspect="1"/>
             </wp:cNvGraphicFramePr>
@@ -1209,26 +1378,28 @@
               <a:graphicData uri="http://schemas.openxmlformats.org/drawingml/2006/picture">
                 <pic:pic xmlns:pic="http://schemas.openxmlformats.org/drawingml/2006/picture">
                   <pic:nvPicPr>
-                    <pic:cNvPr id="422969946" name="Picture 1" descr="A screenshot of a computer program&#10;&#10;Description automatically generated"/>
+                    <pic:cNvPr id="1513026004" name="Picture 1" descr="A screenshot of a computer&#10;&#10;Description automatically generated"/>
                     <pic:cNvPicPr>
                       <a:picLocks noChangeAspect="1" noChangeArrowheads="1"/>
                     </pic:cNvPicPr>
                   </pic:nvPicPr>
-                  <pic:blipFill rotWithShape="1">
-                    <a:blip r:embed="rId8">
+                  <pic:blipFill>
+                    <a:blip r:embed="rId8" cstate="print">
                       <a:extLst>
                         <a:ext uri="{28A0092B-C50C-407E-A947-70E740481C1C}">
                           <a14:useLocalDpi xmlns:a14="http://schemas.microsoft.com/office/drawing/2010/main" val="0"/>
                         </a:ext>
                       </a:extLst>
                     </a:blip>
-                    <a:srcRect t="57572" b="25603"/>
-                    <a:stretch/>
+                    <a:srcRect/>
+                    <a:stretch>
+                      <a:fillRect/>
+                    </a:stretch>
                   </pic:blipFill>
                   <pic:spPr bwMode="auto">
                     <a:xfrm>
                       <a:off x="0" y="0"/>
-                      <a:ext cx="4881245" cy="633123"/>
+                      <a:ext cx="3784087" cy="3084273"/>
                     </a:xfrm>
                     <a:prstGeom prst="rect">
                       <a:avLst/>
@@ -1237,11 +1408,6 @@
                     <a:ln>
                       <a:noFill/>
                     </a:ln>
-                    <a:extLst>
-                      <a:ext uri="{53640926-AAD7-44D8-BBD7-CCE9431645EC}">
-                        <a14:shadowObscured xmlns:a14="http://schemas.microsoft.com/office/drawing/2010/main"/>
-                      </a:ext>
-                    </a:extLst>
                   </pic:spPr>
                 </pic:pic>
               </a:graphicData>
@@ -1260,212 +1426,14 @@
       </w:pPr>
       <w:r>
         <w:rPr>
-          <w:rFonts w:ascii="Times New Roman" w:hAnsi="Times New Roman" w:cs="Times New Roman"/>
+          <w:noProof/>
         </w:rPr>
         <w:lastRenderedPageBreak/>
-        <w:t xml:space="preserve">Ketika </w:t>
-      </w:r>
-      <w:proofErr w:type="spellStart"/>
-      <w:r>
-        <w:rPr>
-          <w:rFonts w:ascii="Times New Roman" w:hAnsi="Times New Roman" w:cs="Times New Roman"/>
-        </w:rPr>
-        <w:t>harga</w:t>
-      </w:r>
-      <w:proofErr w:type="spellEnd"/>
-      <w:r>
-        <w:rPr>
-          <w:rFonts w:ascii="Times New Roman" w:hAnsi="Times New Roman" w:cs="Times New Roman"/>
-        </w:rPr>
-        <w:t xml:space="preserve"> yang </w:t>
-      </w:r>
-      <w:proofErr w:type="spellStart"/>
-      <w:r>
-        <w:rPr>
-          <w:rFonts w:ascii="Times New Roman" w:hAnsi="Times New Roman" w:cs="Times New Roman"/>
-        </w:rPr>
-        <w:t>diinputkan</w:t>
-      </w:r>
-      <w:proofErr w:type="spellEnd"/>
-      <w:r>
-        <w:rPr>
-          <w:rFonts w:ascii="Times New Roman" w:hAnsi="Times New Roman" w:cs="Times New Roman"/>
-        </w:rPr>
-        <w:t xml:space="preserve"> negative </w:t>
-      </w:r>
-      <w:proofErr w:type="spellStart"/>
-      <w:r>
-        <w:rPr>
-          <w:rFonts w:ascii="Times New Roman" w:hAnsi="Times New Roman" w:cs="Times New Roman"/>
-        </w:rPr>
-        <w:t>maka</w:t>
-      </w:r>
-      <w:proofErr w:type="spellEnd"/>
-      <w:r>
-        <w:rPr>
-          <w:rFonts w:ascii="Times New Roman" w:hAnsi="Times New Roman" w:cs="Times New Roman"/>
-        </w:rPr>
-        <w:t xml:space="preserve"> </w:t>
-      </w:r>
-      <w:proofErr w:type="spellStart"/>
-      <w:r>
-        <w:rPr>
-          <w:rFonts w:ascii="Times New Roman" w:hAnsi="Times New Roman" w:cs="Times New Roman"/>
-        </w:rPr>
-        <w:t>akan</w:t>
-      </w:r>
-      <w:proofErr w:type="spellEnd"/>
-      <w:r>
-        <w:rPr>
-          <w:rFonts w:ascii="Times New Roman" w:hAnsi="Times New Roman" w:cs="Times New Roman"/>
-        </w:rPr>
-        <w:t xml:space="preserve"> </w:t>
-      </w:r>
-      <w:proofErr w:type="spellStart"/>
-      <w:r>
-        <w:rPr>
-          <w:rFonts w:ascii="Times New Roman" w:hAnsi="Times New Roman" w:cs="Times New Roman"/>
-        </w:rPr>
-        <w:t>ditampilkan</w:t>
-      </w:r>
-      <w:proofErr w:type="spellEnd"/>
-      <w:r>
-        <w:rPr>
-          <w:rFonts w:ascii="Times New Roman" w:hAnsi="Times New Roman" w:cs="Times New Roman"/>
-        </w:rPr>
-        <w:t xml:space="preserve"> </w:t>
-      </w:r>
-      <w:proofErr w:type="spellStart"/>
-      <w:r>
-        <w:rPr>
-          <w:rFonts w:ascii="Times New Roman" w:hAnsi="Times New Roman" w:cs="Times New Roman"/>
-        </w:rPr>
-        <w:t>harga</w:t>
-      </w:r>
-      <w:proofErr w:type="spellEnd"/>
-      <w:r>
-        <w:rPr>
-          <w:rFonts w:ascii="Times New Roman" w:hAnsi="Times New Roman" w:cs="Times New Roman"/>
-        </w:rPr>
-        <w:t xml:space="preserve"> </w:t>
-      </w:r>
-      <w:proofErr w:type="spellStart"/>
-      <w:r>
-        <w:rPr>
-          <w:rFonts w:ascii="Times New Roman" w:hAnsi="Times New Roman" w:cs="Times New Roman"/>
-        </w:rPr>
-        <w:t>tidak</w:t>
-      </w:r>
-      <w:proofErr w:type="spellEnd"/>
-      <w:r>
-        <w:rPr>
-          <w:rFonts w:ascii="Times New Roman" w:hAnsi="Times New Roman" w:cs="Times New Roman"/>
-        </w:rPr>
-        <w:t xml:space="preserve"> valid dan </w:t>
-      </w:r>
-      <w:proofErr w:type="spellStart"/>
-      <w:r>
-        <w:rPr>
-          <w:rFonts w:ascii="Times New Roman" w:hAnsi="Times New Roman" w:cs="Times New Roman"/>
-        </w:rPr>
-        <w:t>harga</w:t>
-      </w:r>
-      <w:proofErr w:type="spellEnd"/>
-      <w:r>
-        <w:rPr>
-          <w:rFonts w:ascii="Times New Roman" w:hAnsi="Times New Roman" w:cs="Times New Roman"/>
-        </w:rPr>
-        <w:t xml:space="preserve"> </w:t>
-      </w:r>
-      <w:proofErr w:type="spellStart"/>
-      <w:r>
-        <w:rPr>
-          <w:rFonts w:ascii="Times New Roman" w:hAnsi="Times New Roman" w:cs="Times New Roman"/>
-        </w:rPr>
-        <w:t>akan</w:t>
-      </w:r>
-      <w:proofErr w:type="spellEnd"/>
-      <w:r>
-        <w:rPr>
-          <w:rFonts w:ascii="Times New Roman" w:hAnsi="Times New Roman" w:cs="Times New Roman"/>
-        </w:rPr>
-        <w:t xml:space="preserve"> di set </w:t>
-      </w:r>
-      <w:proofErr w:type="spellStart"/>
-      <w:r>
-        <w:rPr>
-          <w:rFonts w:ascii="Times New Roman" w:hAnsi="Times New Roman" w:cs="Times New Roman"/>
-        </w:rPr>
-        <w:t>untuk</w:t>
-      </w:r>
-      <w:proofErr w:type="spellEnd"/>
-      <w:r>
-        <w:rPr>
-          <w:rFonts w:ascii="Times New Roman" w:hAnsi="Times New Roman" w:cs="Times New Roman"/>
-        </w:rPr>
-        <w:t xml:space="preserve"> </w:t>
-      </w:r>
-      <w:proofErr w:type="spellStart"/>
-      <w:r>
-        <w:rPr>
-          <w:rFonts w:ascii="Times New Roman" w:hAnsi="Times New Roman" w:cs="Times New Roman"/>
-        </w:rPr>
-        <w:t>menggunakan</w:t>
-      </w:r>
-      <w:proofErr w:type="spellEnd"/>
-      <w:r>
-        <w:rPr>
-          <w:rFonts w:ascii="Times New Roman" w:hAnsi="Times New Roman" w:cs="Times New Roman"/>
-        </w:rPr>
-        <w:t xml:space="preserve"> </w:t>
-      </w:r>
-      <w:proofErr w:type="spellStart"/>
-      <w:r>
-        <w:rPr>
-          <w:rFonts w:ascii="Times New Roman" w:hAnsi="Times New Roman" w:cs="Times New Roman"/>
-        </w:rPr>
-        <w:t>harga</w:t>
-      </w:r>
-      <w:proofErr w:type="spellEnd"/>
-      <w:r>
-        <w:rPr>
-          <w:rFonts w:ascii="Times New Roman" w:hAnsi="Times New Roman" w:cs="Times New Roman"/>
-        </w:rPr>
-        <w:t xml:space="preserve"> yang </w:t>
-      </w:r>
-      <w:proofErr w:type="spellStart"/>
-      <w:r>
-        <w:rPr>
-          <w:rFonts w:ascii="Times New Roman" w:hAnsi="Times New Roman" w:cs="Times New Roman"/>
-        </w:rPr>
-        <w:t>sebelumnya</w:t>
-      </w:r>
-      <w:proofErr w:type="spellEnd"/>
-      <w:r>
-        <w:rPr>
-          <w:rFonts w:ascii="Times New Roman" w:hAnsi="Times New Roman" w:cs="Times New Roman"/>
-        </w:rPr>
-        <w:t>.</w:t>
-      </w:r>
-    </w:p>
-    <w:p>
-      <w:pPr>
-        <w:pStyle w:val="ListParagraph"/>
-        <w:ind w:left="1440"/>
-        <w:rPr>
-          <w:rFonts w:ascii="Times New Roman" w:hAnsi="Times New Roman" w:cs="Times New Roman"/>
-        </w:rPr>
-      </w:pPr>
-      <w:r>
-        <w:rPr>
-          <w:rFonts w:ascii="Times New Roman" w:hAnsi="Times New Roman" w:cs="Times New Roman"/>
-          <w:noProof/>
-        </w:rPr>
         <w:drawing>
-          <wp:inline distT="0" distB="0" distL="0" distR="0" wp14:anchorId="152DC398" wp14:editId="10D3D047">
-            <wp:extent cx="5556885" cy="478155"/>
-            <wp:effectExtent l="0" t="0" r="5715" b="0"/>
-            <wp:docPr id="1867570038" name="Picture 6"/>
+          <wp:inline distT="0" distB="0" distL="0" distR="0" wp14:anchorId="567C8B8D" wp14:editId="58F223C4">
+            <wp:extent cx="3713259" cy="3514247"/>
+            <wp:effectExtent l="0" t="0" r="1905" b="0"/>
+            <wp:docPr id="1760645028" name="Picture 2" descr="A screenshot of a computer&#10;&#10;Description automatically generated"/>
             <wp:cNvGraphicFramePr>
               <a:graphicFrameLocks xmlns:a="http://schemas.openxmlformats.org/drawingml/2006/main" noChangeAspect="1"/>
             </wp:cNvGraphicFramePr>
@@ -1473,7 +1441,7 @@
               <a:graphicData uri="http://schemas.openxmlformats.org/drawingml/2006/picture">
                 <pic:pic xmlns:pic="http://schemas.openxmlformats.org/drawingml/2006/picture">
                   <pic:nvPicPr>
-                    <pic:cNvPr id="0" name="Picture 11"/>
+                    <pic:cNvPr id="1760645028" name="Picture 2" descr="A screenshot of a computer&#10;&#10;Description automatically generated"/>
                     <pic:cNvPicPr>
                       <a:picLocks noChangeAspect="1" noChangeArrowheads="1"/>
                     </pic:cNvPicPr>
@@ -1494,7 +1462,7 @@
                   <pic:spPr bwMode="auto">
                     <a:xfrm>
                       <a:off x="0" y="0"/>
-                      <a:ext cx="5556885" cy="478155"/>
+                      <a:ext cx="3724024" cy="3524435"/>
                     </a:xfrm>
                     <a:prstGeom prst="rect">
                       <a:avLst/>
@@ -1510,34 +1478,96 @@
           </wp:inline>
         </w:drawing>
       </w:r>
+      <w:r>
+        <w:rPr>
+          <w:noProof/>
+        </w:rPr>
+        <w:drawing>
+          <wp:inline distT="0" distB="0" distL="0" distR="0" wp14:anchorId="3E237BE2" wp14:editId="0CBDB8E5">
+            <wp:extent cx="4071068" cy="3370810"/>
+            <wp:effectExtent l="0" t="0" r="5715" b="1270"/>
+            <wp:docPr id="1131676131" name="Picture 3" descr="A screenshot of a computer&#10;&#10;Description automatically generated"/>
+            <wp:cNvGraphicFramePr>
+              <a:graphicFrameLocks xmlns:a="http://schemas.openxmlformats.org/drawingml/2006/main" noChangeAspect="1"/>
+            </wp:cNvGraphicFramePr>
+            <a:graphic xmlns:a="http://schemas.openxmlformats.org/drawingml/2006/main">
+              <a:graphicData uri="http://schemas.openxmlformats.org/drawingml/2006/picture">
+                <pic:pic xmlns:pic="http://schemas.openxmlformats.org/drawingml/2006/picture">
+                  <pic:nvPicPr>
+                    <pic:cNvPr id="1131676131" name="Picture 3" descr="A screenshot of a computer&#10;&#10;Description automatically generated"/>
+                    <pic:cNvPicPr>
+                      <a:picLocks noChangeAspect="1" noChangeArrowheads="1"/>
+                    </pic:cNvPicPr>
+                  </pic:nvPicPr>
+                  <pic:blipFill>
+                    <a:blip r:embed="rId10">
+                      <a:extLst>
+                        <a:ext uri="{28A0092B-C50C-407E-A947-70E740481C1C}">
+                          <a14:useLocalDpi xmlns:a14="http://schemas.microsoft.com/office/drawing/2010/main" val="0"/>
+                        </a:ext>
+                      </a:extLst>
+                    </a:blip>
+                    <a:srcRect/>
+                    <a:stretch>
+                      <a:fillRect/>
+                    </a:stretch>
+                  </pic:blipFill>
+                  <pic:spPr bwMode="auto">
+                    <a:xfrm>
+                      <a:off x="0" y="0"/>
+                      <a:ext cx="4096966" cy="3392253"/>
+                    </a:xfrm>
+                    <a:prstGeom prst="rect">
+                      <a:avLst/>
+                    </a:prstGeom>
+                    <a:noFill/>
+                    <a:ln>
+                      <a:noFill/>
+                    </a:ln>
+                  </pic:spPr>
+                </pic:pic>
+              </a:graphicData>
+            </a:graphic>
+          </wp:inline>
+        </w:drawing>
+      </w:r>
     </w:p>
     <w:p>
       <w:pPr>
         <w:pStyle w:val="ListParagraph"/>
         <w:ind w:left="1440"/>
-        <w:rPr>
-          <w:rFonts w:ascii="Times New Roman" w:hAnsi="Times New Roman" w:cs="Times New Roman"/>
-        </w:rPr>
-      </w:pPr>
-      <w:r>
-        <w:rPr>
-          <w:rFonts w:ascii="Times New Roman" w:hAnsi="Times New Roman" w:cs="Times New Roman"/>
-        </w:rPr>
-        <w:t xml:space="preserve">Saya </w:t>
-      </w:r>
-      <w:proofErr w:type="spellStart"/>
-      <w:r>
-        <w:rPr>
-          <w:rFonts w:ascii="Times New Roman" w:hAnsi="Times New Roman" w:cs="Times New Roman"/>
-        </w:rPr>
-        <w:t>mengguankan</w:t>
-      </w:r>
-      <w:proofErr w:type="spellEnd"/>
-      <w:r>
-        <w:rPr>
-          <w:rFonts w:ascii="Times New Roman" w:hAnsi="Times New Roman" w:cs="Times New Roman"/>
-        </w:rPr>
-        <w:t xml:space="preserve"> format string pada sales.java </w:t>
+        <w:jc w:val="both"/>
+        <w:rPr>
+          <w:rFonts w:ascii="Times New Roman" w:hAnsi="Times New Roman" w:cs="Times New Roman"/>
+        </w:rPr>
+      </w:pPr>
+      <w:proofErr w:type="spellStart"/>
+      <w:r>
+        <w:rPr>
+          <w:rFonts w:ascii="Times New Roman" w:hAnsi="Times New Roman" w:cs="Times New Roman"/>
+        </w:rPr>
+        <w:t>Membuat</w:t>
+      </w:r>
+      <w:proofErr w:type="spellEnd"/>
+      <w:r>
+        <w:rPr>
+          <w:rFonts w:ascii="Times New Roman" w:hAnsi="Times New Roman" w:cs="Times New Roman"/>
+        </w:rPr>
+        <w:t xml:space="preserve"> </w:t>
+      </w:r>
+      <w:proofErr w:type="spellStart"/>
+      <w:r>
+        <w:rPr>
+          <w:rFonts w:ascii="Times New Roman" w:hAnsi="Times New Roman" w:cs="Times New Roman"/>
+        </w:rPr>
+        <w:t>tampilan</w:t>
+      </w:r>
+      <w:proofErr w:type="spellEnd"/>
+      <w:r>
+        <w:rPr>
+          <w:rFonts w:ascii="Times New Roman" w:hAnsi="Times New Roman" w:cs="Times New Roman"/>
+        </w:rPr>
+        <w:t xml:space="preserve"> menu </w:t>
       </w:r>
       <w:proofErr w:type="spellStart"/>
       <w:r>
@@ -1551,36 +1581,226 @@
         <w:rPr>
           <w:rFonts w:ascii="Times New Roman" w:hAnsi="Times New Roman" w:cs="Times New Roman"/>
         </w:rPr>
-        <w:t xml:space="preserve"> </w:t>
-      </w:r>
-      <w:proofErr w:type="spellStart"/>
-      <w:r>
-        <w:rPr>
-          <w:rFonts w:ascii="Times New Roman" w:hAnsi="Times New Roman" w:cs="Times New Roman"/>
-        </w:rPr>
-        <w:t>menghindari</w:t>
-      </w:r>
-      <w:proofErr w:type="spellEnd"/>
-      <w:r>
-        <w:rPr>
-          <w:rFonts w:ascii="Times New Roman" w:hAnsi="Times New Roman" w:cs="Times New Roman"/>
-        </w:rPr>
-        <w:t xml:space="preserve"> </w:t>
-      </w:r>
-      <w:proofErr w:type="spellStart"/>
-      <w:r>
-        <w:rPr>
-          <w:rFonts w:ascii="Times New Roman" w:hAnsi="Times New Roman" w:cs="Times New Roman"/>
-        </w:rPr>
-        <w:t>notasi</w:t>
-      </w:r>
-      <w:proofErr w:type="spellEnd"/>
-      <w:r>
-        <w:rPr>
-          <w:rFonts w:ascii="Times New Roman" w:hAnsi="Times New Roman" w:cs="Times New Roman"/>
-        </w:rPr>
-        <w:t xml:space="preserve"> system 1.4E7</w:t>
-      </w:r>
+        <w:t xml:space="preserve"> di main, </w:t>
+      </w:r>
+      <w:proofErr w:type="spellStart"/>
+      <w:r>
+        <w:rPr>
+          <w:rFonts w:ascii="Times New Roman" w:hAnsi="Times New Roman" w:cs="Times New Roman"/>
+        </w:rPr>
+        <w:t>lalu</w:t>
+      </w:r>
+      <w:proofErr w:type="spellEnd"/>
+      <w:r>
+        <w:rPr>
+          <w:rFonts w:ascii="Times New Roman" w:hAnsi="Times New Roman" w:cs="Times New Roman"/>
+        </w:rPr>
+        <w:t xml:space="preserve"> </w:t>
+      </w:r>
+      <w:proofErr w:type="spellStart"/>
+      <w:r>
+        <w:rPr>
+          <w:rFonts w:ascii="Times New Roman" w:hAnsi="Times New Roman" w:cs="Times New Roman"/>
+        </w:rPr>
+        <w:t>ketika</w:t>
+      </w:r>
+      <w:proofErr w:type="spellEnd"/>
+      <w:r>
+        <w:rPr>
+          <w:rFonts w:ascii="Times New Roman" w:hAnsi="Times New Roman" w:cs="Times New Roman"/>
+        </w:rPr>
+        <w:t xml:space="preserve"> </w:t>
+      </w:r>
+      <w:proofErr w:type="spellStart"/>
+      <w:r>
+        <w:rPr>
+          <w:rFonts w:ascii="Times New Roman" w:hAnsi="Times New Roman" w:cs="Times New Roman"/>
+        </w:rPr>
+        <w:t>akan</w:t>
+      </w:r>
+      <w:proofErr w:type="spellEnd"/>
+      <w:r>
+        <w:rPr>
+          <w:rFonts w:ascii="Times New Roman" w:hAnsi="Times New Roman" w:cs="Times New Roman"/>
+        </w:rPr>
+        <w:t xml:space="preserve"> </w:t>
+      </w:r>
+      <w:proofErr w:type="spellStart"/>
+      <w:r>
+        <w:rPr>
+          <w:rFonts w:ascii="Times New Roman" w:hAnsi="Times New Roman" w:cs="Times New Roman"/>
+        </w:rPr>
+        <w:t>menambahkan</w:t>
+      </w:r>
+      <w:proofErr w:type="spellEnd"/>
+      <w:r>
+        <w:rPr>
+          <w:rFonts w:ascii="Times New Roman" w:hAnsi="Times New Roman" w:cs="Times New Roman"/>
+        </w:rPr>
+        <w:t xml:space="preserve"> data </w:t>
+      </w:r>
+      <w:proofErr w:type="spellStart"/>
+      <w:r>
+        <w:rPr>
+          <w:rFonts w:ascii="Times New Roman" w:hAnsi="Times New Roman" w:cs="Times New Roman"/>
+        </w:rPr>
+        <w:t>diminta</w:t>
+      </w:r>
+      <w:proofErr w:type="spellEnd"/>
+      <w:r>
+        <w:rPr>
+          <w:rFonts w:ascii="Times New Roman" w:hAnsi="Times New Roman" w:cs="Times New Roman"/>
+        </w:rPr>
+        <w:t xml:space="preserve"> </w:t>
+      </w:r>
+      <w:proofErr w:type="spellStart"/>
+      <w:r>
+        <w:rPr>
+          <w:rFonts w:ascii="Times New Roman" w:hAnsi="Times New Roman" w:cs="Times New Roman"/>
+        </w:rPr>
+        <w:t>memasukkan</w:t>
+      </w:r>
+      <w:proofErr w:type="spellEnd"/>
+      <w:r>
+        <w:rPr>
+          <w:rFonts w:ascii="Times New Roman" w:hAnsi="Times New Roman" w:cs="Times New Roman"/>
+        </w:rPr>
+        <w:t xml:space="preserve"> </w:t>
+      </w:r>
+      <w:proofErr w:type="spellStart"/>
+      <w:r>
+        <w:rPr>
+          <w:rFonts w:ascii="Times New Roman" w:hAnsi="Times New Roman" w:cs="Times New Roman"/>
+        </w:rPr>
+        <w:t>jumlah</w:t>
+      </w:r>
+      <w:proofErr w:type="spellEnd"/>
+      <w:r>
+        <w:rPr>
+          <w:rFonts w:ascii="Times New Roman" w:hAnsi="Times New Roman" w:cs="Times New Roman"/>
+        </w:rPr>
+        <w:t xml:space="preserve"> data yang </w:t>
+      </w:r>
+      <w:proofErr w:type="spellStart"/>
+      <w:r>
+        <w:rPr>
+          <w:rFonts w:ascii="Times New Roman" w:hAnsi="Times New Roman" w:cs="Times New Roman"/>
+        </w:rPr>
+        <w:t>akan</w:t>
+      </w:r>
+      <w:proofErr w:type="spellEnd"/>
+      <w:r>
+        <w:rPr>
+          <w:rFonts w:ascii="Times New Roman" w:hAnsi="Times New Roman" w:cs="Times New Roman"/>
+        </w:rPr>
+        <w:t xml:space="preserve"> </w:t>
+      </w:r>
+      <w:proofErr w:type="spellStart"/>
+      <w:r>
+        <w:rPr>
+          <w:rFonts w:ascii="Times New Roman" w:hAnsi="Times New Roman" w:cs="Times New Roman"/>
+        </w:rPr>
+        <w:t>diinputkan</w:t>
+      </w:r>
+      <w:proofErr w:type="spellEnd"/>
+      <w:r>
+        <w:rPr>
+          <w:rFonts w:ascii="Times New Roman" w:hAnsi="Times New Roman" w:cs="Times New Roman"/>
+        </w:rPr>
+        <w:t xml:space="preserve">, </w:t>
+      </w:r>
+      <w:proofErr w:type="spellStart"/>
+      <w:r>
+        <w:rPr>
+          <w:rFonts w:ascii="Times New Roman" w:hAnsi="Times New Roman" w:cs="Times New Roman"/>
+        </w:rPr>
+        <w:t>lalu</w:t>
+      </w:r>
+      <w:proofErr w:type="spellEnd"/>
+      <w:r>
+        <w:rPr>
+          <w:rFonts w:ascii="Times New Roman" w:hAnsi="Times New Roman" w:cs="Times New Roman"/>
+        </w:rPr>
+        <w:t xml:space="preserve"> </w:t>
+      </w:r>
+      <w:proofErr w:type="spellStart"/>
+      <w:r>
+        <w:rPr>
+          <w:rFonts w:ascii="Times New Roman" w:hAnsi="Times New Roman" w:cs="Times New Roman"/>
+        </w:rPr>
+        <w:t>ketika</w:t>
+      </w:r>
+      <w:proofErr w:type="spellEnd"/>
+      <w:r>
+        <w:rPr>
+          <w:rFonts w:ascii="Times New Roman" w:hAnsi="Times New Roman" w:cs="Times New Roman"/>
+        </w:rPr>
+        <w:t xml:space="preserve"> </w:t>
+      </w:r>
+      <w:proofErr w:type="spellStart"/>
+      <w:r>
+        <w:rPr>
+          <w:rFonts w:ascii="Times New Roman" w:hAnsi="Times New Roman" w:cs="Times New Roman"/>
+        </w:rPr>
+        <w:t>ditampilkan</w:t>
+      </w:r>
+      <w:proofErr w:type="spellEnd"/>
+      <w:r>
+        <w:rPr>
+          <w:rFonts w:ascii="Times New Roman" w:hAnsi="Times New Roman" w:cs="Times New Roman"/>
+        </w:rPr>
+        <w:t xml:space="preserve"> </w:t>
+      </w:r>
+      <w:proofErr w:type="spellStart"/>
+      <w:r>
+        <w:rPr>
+          <w:rFonts w:ascii="Times New Roman" w:hAnsi="Times New Roman" w:cs="Times New Roman"/>
+        </w:rPr>
+        <w:t>akan</w:t>
+      </w:r>
+      <w:proofErr w:type="spellEnd"/>
+      <w:r>
+        <w:rPr>
+          <w:rFonts w:ascii="Times New Roman" w:hAnsi="Times New Roman" w:cs="Times New Roman"/>
+        </w:rPr>
+        <w:t xml:space="preserve"> </w:t>
+      </w:r>
+      <w:proofErr w:type="spellStart"/>
+      <w:r>
+        <w:rPr>
+          <w:rFonts w:ascii="Times New Roman" w:hAnsi="Times New Roman" w:cs="Times New Roman"/>
+        </w:rPr>
+        <w:t>dalam</w:t>
+      </w:r>
+      <w:proofErr w:type="spellEnd"/>
+      <w:r>
+        <w:rPr>
+          <w:rFonts w:ascii="Times New Roman" w:hAnsi="Times New Roman" w:cs="Times New Roman"/>
+        </w:rPr>
+        <w:t xml:space="preserve"> </w:t>
+      </w:r>
+      <w:proofErr w:type="spellStart"/>
+      <w:r>
+        <w:rPr>
+          <w:rFonts w:ascii="Times New Roman" w:hAnsi="Times New Roman" w:cs="Times New Roman"/>
+        </w:rPr>
+        <w:t>bentuk</w:t>
+      </w:r>
+      <w:proofErr w:type="spellEnd"/>
+      <w:r>
+        <w:rPr>
+          <w:rFonts w:ascii="Times New Roman" w:hAnsi="Times New Roman" w:cs="Times New Roman"/>
+        </w:rPr>
+        <w:t xml:space="preserve"> </w:t>
+      </w:r>
+      <w:proofErr w:type="spellStart"/>
+      <w:r>
+        <w:rPr>
+          <w:rFonts w:ascii="Times New Roman" w:hAnsi="Times New Roman" w:cs="Times New Roman"/>
+        </w:rPr>
+        <w:t>tabel</w:t>
+      </w:r>
+      <w:proofErr w:type="spellEnd"/>
     </w:p>
     <w:p>
       <w:pPr>
@@ -1598,7 +1818,49 @@
         <w:rPr>
           <w:rFonts w:ascii="Times New Roman" w:hAnsi="Times New Roman" w:cs="Times New Roman"/>
         </w:rPr>
-        <w:t>Permasalahan</w:t>
+        <w:t>Screenshoot</w:t>
+      </w:r>
+      <w:proofErr w:type="spellEnd"/>
+      <w:r>
+        <w:rPr>
+          <w:rFonts w:ascii="Times New Roman" w:hAnsi="Times New Roman" w:cs="Times New Roman"/>
+        </w:rPr>
+        <w:t xml:space="preserve"> </w:t>
+      </w:r>
+      <w:proofErr w:type="spellStart"/>
+      <w:r>
+        <w:rPr>
+          <w:rFonts w:ascii="Times New Roman" w:hAnsi="Times New Roman" w:cs="Times New Roman"/>
+        </w:rPr>
+        <w:t>setiap</w:t>
+      </w:r>
+      <w:proofErr w:type="spellEnd"/>
+      <w:r>
+        <w:rPr>
+          <w:rFonts w:ascii="Times New Roman" w:hAnsi="Times New Roman" w:cs="Times New Roman"/>
+        </w:rPr>
+        <w:t xml:space="preserve"> </w:t>
+      </w:r>
+      <w:proofErr w:type="spellStart"/>
+      <w:r>
+        <w:rPr>
+          <w:rFonts w:ascii="Times New Roman" w:hAnsi="Times New Roman" w:cs="Times New Roman"/>
+        </w:rPr>
+        <w:t>jawaban</w:t>
+      </w:r>
+      <w:proofErr w:type="spellEnd"/>
+      <w:r>
+        <w:rPr>
+          <w:rFonts w:ascii="Times New Roman" w:hAnsi="Times New Roman" w:cs="Times New Roman"/>
+        </w:rPr>
+        <w:t xml:space="preserve"> </w:t>
+      </w:r>
+      <w:proofErr w:type="spellStart"/>
+      <w:r>
+        <w:rPr>
+          <w:rFonts w:ascii="Times New Roman" w:hAnsi="Times New Roman" w:cs="Times New Roman"/>
+        </w:rPr>
+        <w:t>soal</w:t>
       </w:r>
       <w:proofErr w:type="spellEnd"/>
       <w:r>
@@ -1612,7 +1874,7 @@
         <w:rPr>
           <w:rFonts w:ascii="Times New Roman" w:hAnsi="Times New Roman" w:cs="Times New Roman"/>
         </w:rPr>
-        <w:t>dihadapi</w:t>
+        <w:t>dipertanyakan</w:t>
       </w:r>
       <w:proofErr w:type="spellEnd"/>
       <w:r>
@@ -1630,61 +1892,192 @@
           <w:rFonts w:ascii="Times New Roman" w:hAnsi="Times New Roman" w:cs="Times New Roman"/>
         </w:rPr>
       </w:pPr>
-      <w:proofErr w:type="spellStart"/>
-      <w:r>
-        <w:rPr>
-          <w:rFonts w:ascii="Times New Roman" w:hAnsi="Times New Roman" w:cs="Times New Roman"/>
-        </w:rPr>
-        <w:t>Sempat</w:t>
-      </w:r>
-      <w:proofErr w:type="spellEnd"/>
-      <w:r>
-        <w:rPr>
-          <w:rFonts w:ascii="Times New Roman" w:hAnsi="Times New Roman" w:cs="Times New Roman"/>
-        </w:rPr>
-        <w:t xml:space="preserve"> </w:t>
-      </w:r>
-      <w:proofErr w:type="spellStart"/>
-      <w:r>
-        <w:rPr>
-          <w:rFonts w:ascii="Times New Roman" w:hAnsi="Times New Roman" w:cs="Times New Roman"/>
-        </w:rPr>
-        <w:t>ada</w:t>
-      </w:r>
-      <w:proofErr w:type="spellEnd"/>
-      <w:r>
-        <w:rPr>
-          <w:rFonts w:ascii="Times New Roman" w:hAnsi="Times New Roman" w:cs="Times New Roman"/>
-        </w:rPr>
-        <w:t xml:space="preserve"> error </w:t>
-      </w:r>
-      <w:proofErr w:type="spellStart"/>
-      <w:r>
-        <w:rPr>
-          <w:rFonts w:ascii="Times New Roman" w:hAnsi="Times New Roman" w:cs="Times New Roman"/>
-        </w:rPr>
-        <w:t>ketika</w:t>
-      </w:r>
-      <w:proofErr w:type="spellEnd"/>
-      <w:r>
-        <w:rPr>
-          <w:rFonts w:ascii="Times New Roman" w:hAnsi="Times New Roman" w:cs="Times New Roman"/>
-        </w:rPr>
-        <w:t xml:space="preserve"> </w:t>
-      </w:r>
-      <w:proofErr w:type="spellStart"/>
-      <w:r>
-        <w:rPr>
-          <w:rFonts w:ascii="Times New Roman" w:hAnsi="Times New Roman" w:cs="Times New Roman"/>
-        </w:rPr>
-        <w:t>menjalankan</w:t>
-      </w:r>
-      <w:proofErr w:type="spellEnd"/>
-      <w:r>
-        <w:rPr>
-          <w:rFonts w:ascii="Times New Roman" w:hAnsi="Times New Roman" w:cs="Times New Roman"/>
-        </w:rPr>
-        <w:t xml:space="preserve"> format string</w:t>
+      <w:r>
+        <w:rPr>
+          <w:noProof/>
+        </w:rPr>
+        <w:lastRenderedPageBreak/>
+        <w:drawing>
+          <wp:inline distT="0" distB="0" distL="0" distR="0" wp14:anchorId="32A876A1" wp14:editId="4107BFFB">
+            <wp:extent cx="3776201" cy="2181552"/>
+            <wp:effectExtent l="0" t="0" r="0" b="9525"/>
+            <wp:docPr id="1330605344" name="Picture 1" descr="A screenshot of a computer&#10;&#10;Description automatically generated"/>
+            <wp:cNvGraphicFramePr>
+              <a:graphicFrameLocks xmlns:a="http://schemas.openxmlformats.org/drawingml/2006/main" noChangeAspect="1"/>
+            </wp:cNvGraphicFramePr>
+            <a:graphic xmlns:a="http://schemas.openxmlformats.org/drawingml/2006/main">
+              <a:graphicData uri="http://schemas.openxmlformats.org/drawingml/2006/picture">
+                <pic:pic xmlns:pic="http://schemas.openxmlformats.org/drawingml/2006/picture">
+                  <pic:nvPicPr>
+                    <pic:cNvPr id="1513026004" name="Picture 1" descr="A screenshot of a computer&#10;&#10;Description automatically generated"/>
+                    <pic:cNvPicPr>
+                      <a:picLocks noChangeAspect="1" noChangeArrowheads="1"/>
+                    </pic:cNvPicPr>
+                  </pic:nvPicPr>
+                  <pic:blipFill rotWithShape="1">
+                    <a:blip r:embed="rId8" cstate="print">
+                      <a:extLst>
+                        <a:ext uri="{28A0092B-C50C-407E-A947-70E740481C1C}">
+                          <a14:useLocalDpi xmlns:a14="http://schemas.microsoft.com/office/drawing/2010/main" val="0"/>
+                        </a:ext>
+                      </a:extLst>
+                    </a:blip>
+                    <a:srcRect t="29121"/>
+                    <a:stretch/>
+                  </pic:blipFill>
+                  <pic:spPr bwMode="auto">
+                    <a:xfrm>
+                      <a:off x="0" y="0"/>
+                      <a:ext cx="3784087" cy="2186108"/>
+                    </a:xfrm>
+                    <a:prstGeom prst="rect">
+                      <a:avLst/>
+                    </a:prstGeom>
+                    <a:noFill/>
+                    <a:ln>
+                      <a:noFill/>
+                    </a:ln>
+                    <a:extLst>
+                      <a:ext uri="{53640926-AAD7-44D8-BBD7-CCE9431645EC}">
+                        <a14:shadowObscured xmlns:a14="http://schemas.microsoft.com/office/drawing/2010/main"/>
+                      </a:ext>
+                    </a:extLst>
+                  </pic:spPr>
+                </pic:pic>
+              </a:graphicData>
+            </a:graphic>
+          </wp:inline>
+        </w:drawing>
+      </w:r>
+    </w:p>
+    <w:p>
+      <w:pPr>
+        <w:pStyle w:val="ListParagraph"/>
+        <w:ind w:left="1440"/>
+        <w:rPr>
+          <w:rFonts w:ascii="Times New Roman" w:hAnsi="Times New Roman" w:cs="Times New Roman"/>
+        </w:rPr>
+      </w:pPr>
+      <w:r>
+        <w:rPr>
+          <w:noProof/>
+        </w:rPr>
+        <w:drawing>
+          <wp:inline distT="0" distB="0" distL="0" distR="0" wp14:anchorId="3F8B4BB9" wp14:editId="252FC0B5">
+            <wp:extent cx="3005750" cy="2237316"/>
+            <wp:effectExtent l="0" t="0" r="4445" b="0"/>
+            <wp:docPr id="1088704575" name="Picture 2" descr="A screenshot of a computer&#10;&#10;Description automatically generated"/>
+            <wp:cNvGraphicFramePr>
+              <a:graphicFrameLocks xmlns:a="http://schemas.openxmlformats.org/drawingml/2006/main" noChangeAspect="1"/>
+            </wp:cNvGraphicFramePr>
+            <a:graphic xmlns:a="http://schemas.openxmlformats.org/drawingml/2006/main">
+              <a:graphicData uri="http://schemas.openxmlformats.org/drawingml/2006/picture">
+                <pic:pic xmlns:pic="http://schemas.openxmlformats.org/drawingml/2006/picture">
+                  <pic:nvPicPr>
+                    <pic:cNvPr id="1760645028" name="Picture 2" descr="A screenshot of a computer&#10;&#10;Description automatically generated"/>
+                    <pic:cNvPicPr>
+                      <a:picLocks noChangeAspect="1" noChangeArrowheads="1"/>
+                    </pic:cNvPicPr>
+                  </pic:nvPicPr>
+                  <pic:blipFill rotWithShape="1">
+                    <a:blip r:embed="rId9">
+                      <a:extLst>
+                        <a:ext uri="{28A0092B-C50C-407E-A947-70E740481C1C}">
+                          <a14:useLocalDpi xmlns:a14="http://schemas.microsoft.com/office/drawing/2010/main" val="0"/>
+                        </a:ext>
+                      </a:extLst>
+                    </a:blip>
+                    <a:srcRect t="36329" r="19044"/>
+                    <a:stretch/>
+                  </pic:blipFill>
+                  <pic:spPr bwMode="auto">
+                    <a:xfrm>
+                      <a:off x="0" y="0"/>
+                      <a:ext cx="3014800" cy="2244052"/>
+                    </a:xfrm>
+                    <a:prstGeom prst="rect">
+                      <a:avLst/>
+                    </a:prstGeom>
+                    <a:noFill/>
+                    <a:ln>
+                      <a:noFill/>
+                    </a:ln>
+                    <a:extLst>
+                      <a:ext uri="{53640926-AAD7-44D8-BBD7-CCE9431645EC}">
+                        <a14:shadowObscured xmlns:a14="http://schemas.microsoft.com/office/drawing/2010/main"/>
+                      </a:ext>
+                    </a:extLst>
+                  </pic:spPr>
+                </pic:pic>
+              </a:graphicData>
+            </a:graphic>
+          </wp:inline>
+        </w:drawing>
+      </w:r>
+    </w:p>
+    <w:p>
+      <w:pPr>
+        <w:pStyle w:val="ListParagraph"/>
+        <w:ind w:left="1440"/>
+        <w:rPr>
+          <w:rFonts w:ascii="Times New Roman" w:hAnsi="Times New Roman" w:cs="Times New Roman"/>
+        </w:rPr>
+      </w:pPr>
+      <w:r>
+        <w:rPr>
+          <w:noProof/>
+        </w:rPr>
+        <w:drawing>
+          <wp:inline distT="0" distB="0" distL="0" distR="0" wp14:anchorId="4E511671" wp14:editId="2EA26361">
+            <wp:extent cx="4083113" cy="1122630"/>
+            <wp:effectExtent l="0" t="0" r="0" b="1905"/>
+            <wp:docPr id="804110162" name="Picture 3" descr="A screenshot of a computer&#10;&#10;Description automatically generated"/>
+            <wp:cNvGraphicFramePr>
+              <a:graphicFrameLocks xmlns:a="http://schemas.openxmlformats.org/drawingml/2006/main" noChangeAspect="1"/>
+            </wp:cNvGraphicFramePr>
+            <a:graphic xmlns:a="http://schemas.openxmlformats.org/drawingml/2006/main">
+              <a:graphicData uri="http://schemas.openxmlformats.org/drawingml/2006/picture">
+                <pic:pic xmlns:pic="http://schemas.openxmlformats.org/drawingml/2006/picture">
+                  <pic:nvPicPr>
+                    <pic:cNvPr id="1131676131" name="Picture 3" descr="A screenshot of a computer&#10;&#10;Description automatically generated"/>
+                    <pic:cNvPicPr>
+                      <a:picLocks noChangeAspect="1" noChangeArrowheads="1"/>
+                    </pic:cNvPicPr>
+                  </pic:nvPicPr>
+                  <pic:blipFill rotWithShape="1">
+                    <a:blip r:embed="rId10">
+                      <a:extLst>
+                        <a:ext uri="{28A0092B-C50C-407E-A947-70E740481C1C}">
+                          <a14:useLocalDpi xmlns:a14="http://schemas.microsoft.com/office/drawing/2010/main" val="0"/>
+                        </a:ext>
+                      </a:extLst>
+                    </a:blip>
+                    <a:srcRect l="-1" t="31964" r="-312" b="34726"/>
+                    <a:stretch/>
+                  </pic:blipFill>
+                  <pic:spPr bwMode="auto">
+                    <a:xfrm>
+                      <a:off x="0" y="0"/>
+                      <a:ext cx="4109784" cy="1129963"/>
+                    </a:xfrm>
+                    <a:prstGeom prst="rect">
+                      <a:avLst/>
+                    </a:prstGeom>
+                    <a:noFill/>
+                    <a:ln>
+                      <a:noFill/>
+                    </a:ln>
+                    <a:extLst>
+                      <a:ext uri="{53640926-AAD7-44D8-BBD7-CCE9431645EC}">
+                        <a14:shadowObscured xmlns:a14="http://schemas.microsoft.com/office/drawing/2010/main"/>
+                      </a:ext>
+                    </a:extLst>
+                  </pic:spPr>
+                </pic:pic>
+              </a:graphicData>
+            </a:graphic>
+          </wp:inline>
+        </w:drawing>
       </w:r>
     </w:p>
     <w:p>
@@ -1702,28 +2095,62 @@
         <w:rPr>
           <w:rFonts w:ascii="Times New Roman" w:hAnsi="Times New Roman" w:cs="Times New Roman"/>
         </w:rPr>
-        <w:t xml:space="preserve">Solusi </w:t>
-      </w:r>
-      <w:proofErr w:type="spellStart"/>
-      <w:r>
-        <w:rPr>
-          <w:rFonts w:ascii="Times New Roman" w:hAnsi="Times New Roman" w:cs="Times New Roman"/>
-        </w:rPr>
-        <w:t>dari</w:t>
-      </w:r>
-      <w:proofErr w:type="spellEnd"/>
-      <w:r>
-        <w:rPr>
-          <w:rFonts w:ascii="Times New Roman" w:hAnsi="Times New Roman" w:cs="Times New Roman"/>
-        </w:rPr>
-        <w:t xml:space="preserve"> </w:t>
-      </w:r>
-      <w:proofErr w:type="spellStart"/>
-      <w:r>
-        <w:rPr>
-          <w:rFonts w:ascii="Times New Roman" w:hAnsi="Times New Roman" w:cs="Times New Roman"/>
-        </w:rPr>
-        <w:t>permasalahan</w:t>
+        <w:t>Kendala</w:t>
+      </w:r>
+    </w:p>
+    <w:p>
+      <w:pPr>
+        <w:pStyle w:val="ListParagraph"/>
+        <w:numPr>
+          <w:ilvl w:val="3"/>
+          <w:numId w:val="2"/>
+        </w:numPr>
+        <w:ind w:left="1800"/>
+        <w:jc w:val="both"/>
+        <w:rPr>
+          <w:rFonts w:ascii="Times New Roman" w:hAnsi="Times New Roman" w:cs="Times New Roman"/>
+        </w:rPr>
+      </w:pPr>
+      <w:r>
+        <w:rPr>
+          <w:rFonts w:ascii="Times New Roman" w:hAnsi="Times New Roman" w:cs="Times New Roman"/>
+        </w:rPr>
+        <w:t xml:space="preserve">Salah </w:t>
+      </w:r>
+      <w:proofErr w:type="spellStart"/>
+      <w:r>
+        <w:rPr>
+          <w:rFonts w:ascii="Times New Roman" w:hAnsi="Times New Roman" w:cs="Times New Roman"/>
+        </w:rPr>
+        <w:t>satu</w:t>
+      </w:r>
+      <w:proofErr w:type="spellEnd"/>
+      <w:r>
+        <w:rPr>
+          <w:rFonts w:ascii="Times New Roman" w:hAnsi="Times New Roman" w:cs="Times New Roman"/>
+        </w:rPr>
+        <w:t xml:space="preserve"> </w:t>
+      </w:r>
+      <w:proofErr w:type="spellStart"/>
+      <w:r>
+        <w:rPr>
+          <w:rFonts w:ascii="Times New Roman" w:hAnsi="Times New Roman" w:cs="Times New Roman"/>
+        </w:rPr>
+        <w:t>tantangan</w:t>
+      </w:r>
+      <w:proofErr w:type="spellEnd"/>
+      <w:r>
+        <w:rPr>
+          <w:rFonts w:ascii="Times New Roman" w:hAnsi="Times New Roman" w:cs="Times New Roman"/>
+        </w:rPr>
+        <w:t xml:space="preserve"> </w:t>
+      </w:r>
+      <w:proofErr w:type="spellStart"/>
+      <w:r>
+        <w:rPr>
+          <w:rFonts w:ascii="Times New Roman" w:hAnsi="Times New Roman" w:cs="Times New Roman"/>
+        </w:rPr>
+        <w:t>utama</w:t>
       </w:r>
       <w:proofErr w:type="spellEnd"/>
       <w:r>
@@ -1737,127 +2164,622 @@
         <w:rPr>
           <w:rFonts w:ascii="Times New Roman" w:hAnsi="Times New Roman" w:cs="Times New Roman"/>
         </w:rPr>
-        <w:t>dihadapi</w:t>
-      </w:r>
-      <w:proofErr w:type="spellEnd"/>
-      <w:r>
-        <w:rPr>
-          <w:rFonts w:ascii="Times New Roman" w:hAnsi="Times New Roman" w:cs="Times New Roman"/>
-        </w:rPr>
-        <w:t xml:space="preserve">. </w:t>
+        <w:t>saya</w:t>
+      </w:r>
+      <w:proofErr w:type="spellEnd"/>
+      <w:r>
+        <w:rPr>
+          <w:rFonts w:ascii="Times New Roman" w:hAnsi="Times New Roman" w:cs="Times New Roman"/>
+        </w:rPr>
+        <w:t xml:space="preserve"> </w:t>
+      </w:r>
+      <w:proofErr w:type="spellStart"/>
+      <w:r>
+        <w:rPr>
+          <w:rFonts w:ascii="Times New Roman" w:hAnsi="Times New Roman" w:cs="Times New Roman"/>
+        </w:rPr>
+        <w:t>hadapi</w:t>
+      </w:r>
+      <w:proofErr w:type="spellEnd"/>
+      <w:r>
+        <w:rPr>
+          <w:rFonts w:ascii="Times New Roman" w:hAnsi="Times New Roman" w:cs="Times New Roman"/>
+        </w:rPr>
+        <w:t xml:space="preserve"> </w:t>
+      </w:r>
+      <w:proofErr w:type="spellStart"/>
+      <w:r>
+        <w:rPr>
+          <w:rFonts w:ascii="Times New Roman" w:hAnsi="Times New Roman" w:cs="Times New Roman"/>
+        </w:rPr>
+        <w:t>adalah</w:t>
+      </w:r>
+      <w:proofErr w:type="spellEnd"/>
+      <w:r>
+        <w:rPr>
+          <w:rFonts w:ascii="Times New Roman" w:hAnsi="Times New Roman" w:cs="Times New Roman"/>
+        </w:rPr>
+        <w:t xml:space="preserve"> </w:t>
+      </w:r>
+      <w:proofErr w:type="spellStart"/>
+      <w:r>
+        <w:rPr>
+          <w:rFonts w:ascii="Times New Roman" w:hAnsi="Times New Roman" w:cs="Times New Roman"/>
+        </w:rPr>
+        <w:t>menentukan</w:t>
+      </w:r>
+      <w:proofErr w:type="spellEnd"/>
+      <w:r>
+        <w:rPr>
+          <w:rFonts w:ascii="Times New Roman" w:hAnsi="Times New Roman" w:cs="Times New Roman"/>
+        </w:rPr>
+        <w:t xml:space="preserve"> </w:t>
+      </w:r>
+      <w:proofErr w:type="spellStart"/>
+      <w:r>
+        <w:rPr>
+          <w:rFonts w:ascii="Times New Roman" w:hAnsi="Times New Roman" w:cs="Times New Roman"/>
+        </w:rPr>
+        <w:t>metode</w:t>
+      </w:r>
+      <w:proofErr w:type="spellEnd"/>
+      <w:r>
+        <w:rPr>
+          <w:rFonts w:ascii="Times New Roman" w:hAnsi="Times New Roman" w:cs="Times New Roman"/>
+        </w:rPr>
+        <w:t xml:space="preserve"> dan </w:t>
+      </w:r>
+      <w:proofErr w:type="spellStart"/>
+      <w:r>
+        <w:rPr>
+          <w:rFonts w:ascii="Times New Roman" w:hAnsi="Times New Roman" w:cs="Times New Roman"/>
+        </w:rPr>
+        <w:t>atribut</w:t>
+      </w:r>
+      <w:proofErr w:type="spellEnd"/>
+      <w:r>
+        <w:rPr>
+          <w:rFonts w:ascii="Times New Roman" w:hAnsi="Times New Roman" w:cs="Times New Roman"/>
+        </w:rPr>
+        <w:t xml:space="preserve"> mana yang </w:t>
+      </w:r>
+      <w:proofErr w:type="spellStart"/>
+      <w:r>
+        <w:rPr>
+          <w:rFonts w:ascii="Times New Roman" w:hAnsi="Times New Roman" w:cs="Times New Roman"/>
+        </w:rPr>
+        <w:t>harus</w:t>
+      </w:r>
+      <w:proofErr w:type="spellEnd"/>
+      <w:r>
+        <w:rPr>
+          <w:rFonts w:ascii="Times New Roman" w:hAnsi="Times New Roman" w:cs="Times New Roman"/>
+        </w:rPr>
+        <w:t xml:space="preserve"> </w:t>
+      </w:r>
+      <w:proofErr w:type="spellStart"/>
+      <w:r>
+        <w:rPr>
+          <w:rFonts w:ascii="Times New Roman" w:hAnsi="Times New Roman" w:cs="Times New Roman"/>
+        </w:rPr>
+        <w:t>berada</w:t>
+      </w:r>
+      <w:proofErr w:type="spellEnd"/>
+      <w:r>
+        <w:rPr>
+          <w:rFonts w:ascii="Times New Roman" w:hAnsi="Times New Roman" w:cs="Times New Roman"/>
+        </w:rPr>
+        <w:t xml:space="preserve"> di superclass dan mana yang </w:t>
+      </w:r>
+      <w:proofErr w:type="spellStart"/>
+      <w:r>
+        <w:rPr>
+          <w:rFonts w:ascii="Times New Roman" w:hAnsi="Times New Roman" w:cs="Times New Roman"/>
+        </w:rPr>
+        <w:t>sebaiknya</w:t>
+      </w:r>
+      <w:proofErr w:type="spellEnd"/>
+      <w:r>
+        <w:rPr>
+          <w:rFonts w:ascii="Times New Roman" w:hAnsi="Times New Roman" w:cs="Times New Roman"/>
+        </w:rPr>
+        <w:t xml:space="preserve"> </w:t>
+      </w:r>
+      <w:proofErr w:type="spellStart"/>
+      <w:r>
+        <w:rPr>
+          <w:rFonts w:ascii="Times New Roman" w:hAnsi="Times New Roman" w:cs="Times New Roman"/>
+        </w:rPr>
+        <w:t>hanya</w:t>
+      </w:r>
+      <w:proofErr w:type="spellEnd"/>
+      <w:r>
+        <w:rPr>
+          <w:rFonts w:ascii="Times New Roman" w:hAnsi="Times New Roman" w:cs="Times New Roman"/>
+        </w:rPr>
+        <w:t xml:space="preserve"> </w:t>
+      </w:r>
+      <w:proofErr w:type="spellStart"/>
+      <w:r>
+        <w:rPr>
+          <w:rFonts w:ascii="Times New Roman" w:hAnsi="Times New Roman" w:cs="Times New Roman"/>
+        </w:rPr>
+        <w:t>ada</w:t>
+      </w:r>
+      <w:proofErr w:type="spellEnd"/>
+      <w:r>
+        <w:rPr>
+          <w:rFonts w:ascii="Times New Roman" w:hAnsi="Times New Roman" w:cs="Times New Roman"/>
+        </w:rPr>
+        <w:t xml:space="preserve"> di subclass. Jika </w:t>
+      </w:r>
+      <w:proofErr w:type="spellStart"/>
+      <w:r>
+        <w:rPr>
+          <w:rFonts w:ascii="Times New Roman" w:hAnsi="Times New Roman" w:cs="Times New Roman"/>
+        </w:rPr>
+        <w:t>tidak</w:t>
+      </w:r>
+      <w:proofErr w:type="spellEnd"/>
+      <w:r>
+        <w:rPr>
+          <w:rFonts w:ascii="Times New Roman" w:hAnsi="Times New Roman" w:cs="Times New Roman"/>
+        </w:rPr>
+        <w:t xml:space="preserve"> </w:t>
+      </w:r>
+      <w:proofErr w:type="spellStart"/>
+      <w:r>
+        <w:rPr>
+          <w:rFonts w:ascii="Times New Roman" w:hAnsi="Times New Roman" w:cs="Times New Roman"/>
+        </w:rPr>
+        <w:t>hati-hati</w:t>
+      </w:r>
+      <w:proofErr w:type="spellEnd"/>
+      <w:r>
+        <w:rPr>
+          <w:rFonts w:ascii="Times New Roman" w:hAnsi="Times New Roman" w:cs="Times New Roman"/>
+        </w:rPr>
+        <w:t xml:space="preserve">, </w:t>
+      </w:r>
+      <w:proofErr w:type="spellStart"/>
+      <w:r>
+        <w:rPr>
+          <w:rFonts w:ascii="Times New Roman" w:hAnsi="Times New Roman" w:cs="Times New Roman"/>
+        </w:rPr>
+        <w:t>saya</w:t>
+      </w:r>
+      <w:proofErr w:type="spellEnd"/>
+      <w:r>
+        <w:rPr>
+          <w:rFonts w:ascii="Times New Roman" w:hAnsi="Times New Roman" w:cs="Times New Roman"/>
+        </w:rPr>
+        <w:t xml:space="preserve"> </w:t>
+      </w:r>
+      <w:proofErr w:type="spellStart"/>
+      <w:r>
+        <w:rPr>
+          <w:rFonts w:ascii="Times New Roman" w:hAnsi="Times New Roman" w:cs="Times New Roman"/>
+        </w:rPr>
+        <w:t>bisa</w:t>
+      </w:r>
+      <w:proofErr w:type="spellEnd"/>
+      <w:r>
+        <w:rPr>
+          <w:rFonts w:ascii="Times New Roman" w:hAnsi="Times New Roman" w:cs="Times New Roman"/>
+        </w:rPr>
+        <w:t xml:space="preserve"> </w:t>
+      </w:r>
+      <w:proofErr w:type="spellStart"/>
+      <w:r>
+        <w:rPr>
+          <w:rFonts w:ascii="Times New Roman" w:hAnsi="Times New Roman" w:cs="Times New Roman"/>
+        </w:rPr>
+        <w:t>saja</w:t>
+      </w:r>
+      <w:proofErr w:type="spellEnd"/>
+      <w:r>
+        <w:rPr>
+          <w:rFonts w:ascii="Times New Roman" w:hAnsi="Times New Roman" w:cs="Times New Roman"/>
+        </w:rPr>
+        <w:t xml:space="preserve"> </w:t>
+      </w:r>
+      <w:proofErr w:type="spellStart"/>
+      <w:r>
+        <w:rPr>
+          <w:rFonts w:ascii="Times New Roman" w:hAnsi="Times New Roman" w:cs="Times New Roman"/>
+        </w:rPr>
+        <w:t>menduplikasi</w:t>
+      </w:r>
+      <w:proofErr w:type="spellEnd"/>
+      <w:r>
+        <w:rPr>
+          <w:rFonts w:ascii="Times New Roman" w:hAnsi="Times New Roman" w:cs="Times New Roman"/>
+        </w:rPr>
+        <w:t xml:space="preserve"> </w:t>
+      </w:r>
+      <w:proofErr w:type="spellStart"/>
+      <w:r>
+        <w:rPr>
+          <w:rFonts w:ascii="Times New Roman" w:hAnsi="Times New Roman" w:cs="Times New Roman"/>
+        </w:rPr>
+        <w:t>kode</w:t>
+      </w:r>
+      <w:proofErr w:type="spellEnd"/>
+      <w:r>
+        <w:rPr>
+          <w:rFonts w:ascii="Times New Roman" w:hAnsi="Times New Roman" w:cs="Times New Roman"/>
+        </w:rPr>
+        <w:t xml:space="preserve"> </w:t>
+      </w:r>
+      <w:proofErr w:type="spellStart"/>
+      <w:r>
+        <w:rPr>
+          <w:rFonts w:ascii="Times New Roman" w:hAnsi="Times New Roman" w:cs="Times New Roman"/>
+        </w:rPr>
+        <w:t>atau</w:t>
+      </w:r>
+      <w:proofErr w:type="spellEnd"/>
+      <w:r>
+        <w:rPr>
+          <w:rFonts w:ascii="Times New Roman" w:hAnsi="Times New Roman" w:cs="Times New Roman"/>
+        </w:rPr>
+        <w:t xml:space="preserve"> </w:t>
+      </w:r>
+      <w:proofErr w:type="spellStart"/>
+      <w:r>
+        <w:rPr>
+          <w:rFonts w:ascii="Times New Roman" w:hAnsi="Times New Roman" w:cs="Times New Roman"/>
+        </w:rPr>
+        <w:t>membuat</w:t>
+      </w:r>
+      <w:proofErr w:type="spellEnd"/>
+      <w:r>
+        <w:rPr>
+          <w:rFonts w:ascii="Times New Roman" w:hAnsi="Times New Roman" w:cs="Times New Roman"/>
+        </w:rPr>
+        <w:t xml:space="preserve"> </w:t>
+      </w:r>
+      <w:proofErr w:type="spellStart"/>
+      <w:r>
+        <w:rPr>
+          <w:rFonts w:ascii="Times New Roman" w:hAnsi="Times New Roman" w:cs="Times New Roman"/>
+        </w:rPr>
+        <w:t>hirarki</w:t>
+      </w:r>
+      <w:proofErr w:type="spellEnd"/>
+      <w:r>
+        <w:rPr>
+          <w:rFonts w:ascii="Times New Roman" w:hAnsi="Times New Roman" w:cs="Times New Roman"/>
+        </w:rPr>
+        <w:t xml:space="preserve"> </w:t>
+      </w:r>
+      <w:proofErr w:type="spellStart"/>
+      <w:r>
+        <w:rPr>
+          <w:rFonts w:ascii="Times New Roman" w:hAnsi="Times New Roman" w:cs="Times New Roman"/>
+        </w:rPr>
+        <w:t>kelas</w:t>
+      </w:r>
+      <w:proofErr w:type="spellEnd"/>
+      <w:r>
+        <w:rPr>
+          <w:rFonts w:ascii="Times New Roman" w:hAnsi="Times New Roman" w:cs="Times New Roman"/>
+        </w:rPr>
+        <w:t xml:space="preserve"> yang </w:t>
+      </w:r>
+      <w:proofErr w:type="spellStart"/>
+      <w:r>
+        <w:rPr>
+          <w:rFonts w:ascii="Times New Roman" w:hAnsi="Times New Roman" w:cs="Times New Roman"/>
+        </w:rPr>
+        <w:t>terlalu</w:t>
+      </w:r>
+      <w:proofErr w:type="spellEnd"/>
+      <w:r>
+        <w:rPr>
+          <w:rFonts w:ascii="Times New Roman" w:hAnsi="Times New Roman" w:cs="Times New Roman"/>
+        </w:rPr>
+        <w:t xml:space="preserve"> </w:t>
+      </w:r>
+      <w:proofErr w:type="spellStart"/>
+      <w:r>
+        <w:rPr>
+          <w:rFonts w:ascii="Times New Roman" w:hAnsi="Times New Roman" w:cs="Times New Roman"/>
+        </w:rPr>
+        <w:t>kompleks</w:t>
+      </w:r>
+      <w:proofErr w:type="spellEnd"/>
+      <w:r>
+        <w:rPr>
+          <w:rFonts w:ascii="Times New Roman" w:hAnsi="Times New Roman" w:cs="Times New Roman"/>
+        </w:rPr>
+        <w:t xml:space="preserve"> dan </w:t>
+      </w:r>
+      <w:proofErr w:type="spellStart"/>
+      <w:r>
+        <w:rPr>
+          <w:rFonts w:ascii="Times New Roman" w:hAnsi="Times New Roman" w:cs="Times New Roman"/>
+        </w:rPr>
+        <w:t>sulit</w:t>
+      </w:r>
+      <w:proofErr w:type="spellEnd"/>
+      <w:r>
+        <w:rPr>
+          <w:rFonts w:ascii="Times New Roman" w:hAnsi="Times New Roman" w:cs="Times New Roman"/>
+        </w:rPr>
+        <w:t xml:space="preserve"> </w:t>
+      </w:r>
+      <w:proofErr w:type="spellStart"/>
+      <w:r>
+        <w:rPr>
+          <w:rFonts w:ascii="Times New Roman" w:hAnsi="Times New Roman" w:cs="Times New Roman"/>
+        </w:rPr>
+        <w:t>dipahami</w:t>
+      </w:r>
+      <w:proofErr w:type="spellEnd"/>
+      <w:r>
+        <w:rPr>
+          <w:rFonts w:ascii="Times New Roman" w:hAnsi="Times New Roman" w:cs="Times New Roman"/>
+        </w:rPr>
+        <w:t>.</w:t>
       </w:r>
     </w:p>
     <w:p>
       <w:pPr>
         <w:pStyle w:val="ListParagraph"/>
-        <w:ind w:left="1440"/>
-        <w:rPr>
-          <w:rFonts w:ascii="Times New Roman" w:hAnsi="Times New Roman" w:cs="Times New Roman"/>
-        </w:rPr>
-      </w:pPr>
-      <w:r>
-        <w:rPr>
-          <w:rFonts w:ascii="Times New Roman" w:hAnsi="Times New Roman" w:cs="Times New Roman"/>
-        </w:rPr>
-        <w:t xml:space="preserve">Ketika </w:t>
-      </w:r>
-      <w:proofErr w:type="spellStart"/>
-      <w:r>
-        <w:rPr>
-          <w:rFonts w:ascii="Times New Roman" w:hAnsi="Times New Roman" w:cs="Times New Roman"/>
-        </w:rPr>
-        <w:t>sudah</w:t>
-      </w:r>
-      <w:proofErr w:type="spellEnd"/>
-      <w:r>
-        <w:rPr>
-          <w:rFonts w:ascii="Times New Roman" w:hAnsi="Times New Roman" w:cs="Times New Roman"/>
-        </w:rPr>
-        <w:t xml:space="preserve"> </w:t>
-      </w:r>
-      <w:proofErr w:type="spellStart"/>
-      <w:r>
-        <w:rPr>
-          <w:rFonts w:ascii="Times New Roman" w:hAnsi="Times New Roman" w:cs="Times New Roman"/>
-        </w:rPr>
-        <w:t>bertanya</w:t>
-      </w:r>
-      <w:proofErr w:type="spellEnd"/>
-      <w:r>
-        <w:rPr>
-          <w:rFonts w:ascii="Times New Roman" w:hAnsi="Times New Roman" w:cs="Times New Roman"/>
-        </w:rPr>
-        <w:t xml:space="preserve"> </w:t>
-      </w:r>
-      <w:proofErr w:type="spellStart"/>
-      <w:r>
-        <w:rPr>
-          <w:rFonts w:ascii="Times New Roman" w:hAnsi="Times New Roman" w:cs="Times New Roman"/>
-        </w:rPr>
-        <w:t>ke</w:t>
-      </w:r>
-      <w:proofErr w:type="spellEnd"/>
-      <w:r>
-        <w:rPr>
-          <w:rFonts w:ascii="Times New Roman" w:hAnsi="Times New Roman" w:cs="Times New Roman"/>
-        </w:rPr>
-        <w:t xml:space="preserve"> </w:t>
-      </w:r>
-      <w:proofErr w:type="spellStart"/>
-      <w:r>
-        <w:rPr>
-          <w:rFonts w:ascii="Times New Roman" w:hAnsi="Times New Roman" w:cs="Times New Roman"/>
-        </w:rPr>
-        <w:t>teman</w:t>
-      </w:r>
-      <w:proofErr w:type="spellEnd"/>
-      <w:r>
-        <w:rPr>
-          <w:rFonts w:ascii="Times New Roman" w:hAnsi="Times New Roman" w:cs="Times New Roman"/>
-        </w:rPr>
-        <w:t xml:space="preserve"> </w:t>
-      </w:r>
-      <w:proofErr w:type="spellStart"/>
-      <w:r>
-        <w:rPr>
-          <w:rFonts w:ascii="Times New Roman" w:hAnsi="Times New Roman" w:cs="Times New Roman"/>
-        </w:rPr>
-        <w:t>ternyata</w:t>
-      </w:r>
-      <w:proofErr w:type="spellEnd"/>
-      <w:r>
-        <w:rPr>
-          <w:rFonts w:ascii="Times New Roman" w:hAnsi="Times New Roman" w:cs="Times New Roman"/>
-        </w:rPr>
-        <w:t xml:space="preserve"> typo </w:t>
-      </w:r>
-      <w:proofErr w:type="spellStart"/>
-      <w:r>
-        <w:rPr>
-          <w:rFonts w:ascii="Times New Roman" w:hAnsi="Times New Roman" w:cs="Times New Roman"/>
-        </w:rPr>
-        <w:t>atau</w:t>
-      </w:r>
-      <w:proofErr w:type="spellEnd"/>
-      <w:r>
-        <w:rPr>
-          <w:rFonts w:ascii="Times New Roman" w:hAnsi="Times New Roman" w:cs="Times New Roman"/>
-        </w:rPr>
-        <w:t xml:space="preserve"> salah </w:t>
-      </w:r>
-      <w:proofErr w:type="spellStart"/>
-      <w:r>
-        <w:rPr>
-          <w:rFonts w:ascii="Times New Roman" w:hAnsi="Times New Roman" w:cs="Times New Roman"/>
-        </w:rPr>
-        <w:t>pengetikkan</w:t>
-      </w:r>
-      <w:proofErr w:type="spellEnd"/>
-      <w:r>
-        <w:rPr>
-          <w:rFonts w:ascii="Times New Roman" w:hAnsi="Times New Roman" w:cs="Times New Roman"/>
-        </w:rPr>
-        <w:t xml:space="preserve"> syntax</w:t>
+        <w:numPr>
+          <w:ilvl w:val="3"/>
+          <w:numId w:val="2"/>
+        </w:numPr>
+        <w:ind w:left="1800"/>
+        <w:jc w:val="both"/>
+        <w:rPr>
+          <w:rFonts w:ascii="Times New Roman" w:hAnsi="Times New Roman" w:cs="Times New Roman"/>
+        </w:rPr>
+      </w:pPr>
+      <w:r>
+        <w:rPr>
+          <w:rFonts w:ascii="Times New Roman" w:hAnsi="Times New Roman" w:cs="Times New Roman"/>
+        </w:rPr>
+        <w:t xml:space="preserve">Saya juga </w:t>
+      </w:r>
+      <w:proofErr w:type="spellStart"/>
+      <w:r>
+        <w:rPr>
+          <w:rFonts w:ascii="Times New Roman" w:hAnsi="Times New Roman" w:cs="Times New Roman"/>
+        </w:rPr>
+        <w:t>menghadapi</w:t>
+      </w:r>
+      <w:proofErr w:type="spellEnd"/>
+      <w:r>
+        <w:rPr>
+          <w:rFonts w:ascii="Times New Roman" w:hAnsi="Times New Roman" w:cs="Times New Roman"/>
+        </w:rPr>
+        <w:t xml:space="preserve"> </w:t>
+      </w:r>
+      <w:proofErr w:type="spellStart"/>
+      <w:r>
+        <w:rPr>
+          <w:rFonts w:ascii="Times New Roman" w:hAnsi="Times New Roman" w:cs="Times New Roman"/>
+        </w:rPr>
+        <w:t>tantangan</w:t>
+      </w:r>
+      <w:proofErr w:type="spellEnd"/>
+      <w:r>
+        <w:rPr>
+          <w:rFonts w:ascii="Times New Roman" w:hAnsi="Times New Roman" w:cs="Times New Roman"/>
+        </w:rPr>
+        <w:t xml:space="preserve"> </w:t>
+      </w:r>
+      <w:proofErr w:type="spellStart"/>
+      <w:r>
+        <w:rPr>
+          <w:rFonts w:ascii="Times New Roman" w:hAnsi="Times New Roman" w:cs="Times New Roman"/>
+        </w:rPr>
+        <w:t>dalam</w:t>
+      </w:r>
+      <w:proofErr w:type="spellEnd"/>
+      <w:r>
+        <w:rPr>
+          <w:rFonts w:ascii="Times New Roman" w:hAnsi="Times New Roman" w:cs="Times New Roman"/>
+        </w:rPr>
+        <w:t xml:space="preserve"> </w:t>
+      </w:r>
+      <w:proofErr w:type="spellStart"/>
+      <w:r>
+        <w:rPr>
+          <w:rFonts w:ascii="Times New Roman" w:hAnsi="Times New Roman" w:cs="Times New Roman"/>
+        </w:rPr>
+        <w:t>mengelola</w:t>
+      </w:r>
+      <w:proofErr w:type="spellEnd"/>
+      <w:r>
+        <w:rPr>
+          <w:rFonts w:ascii="Times New Roman" w:hAnsi="Times New Roman" w:cs="Times New Roman"/>
+        </w:rPr>
+        <w:t xml:space="preserve"> </w:t>
+      </w:r>
+      <w:proofErr w:type="spellStart"/>
+      <w:r>
+        <w:rPr>
+          <w:rFonts w:ascii="Times New Roman" w:hAnsi="Times New Roman" w:cs="Times New Roman"/>
+        </w:rPr>
+        <w:t>objek</w:t>
+      </w:r>
+      <w:proofErr w:type="spellEnd"/>
+      <w:r>
+        <w:rPr>
+          <w:rFonts w:ascii="Times New Roman" w:hAnsi="Times New Roman" w:cs="Times New Roman"/>
+        </w:rPr>
+        <w:t xml:space="preserve"> yang </w:t>
+      </w:r>
+      <w:proofErr w:type="spellStart"/>
+      <w:r>
+        <w:rPr>
+          <w:rFonts w:ascii="Times New Roman" w:hAnsi="Times New Roman" w:cs="Times New Roman"/>
+        </w:rPr>
+        <w:t>berbeda</w:t>
+      </w:r>
+      <w:proofErr w:type="spellEnd"/>
+      <w:r>
+        <w:rPr>
+          <w:rFonts w:ascii="Times New Roman" w:hAnsi="Times New Roman" w:cs="Times New Roman"/>
+        </w:rPr>
+        <w:t xml:space="preserve"> di subclass yang </w:t>
+      </w:r>
+      <w:proofErr w:type="spellStart"/>
+      <w:r>
+        <w:rPr>
+          <w:rFonts w:ascii="Times New Roman" w:hAnsi="Times New Roman" w:cs="Times New Roman"/>
+        </w:rPr>
+        <w:t>spesifik</w:t>
+      </w:r>
+      <w:proofErr w:type="spellEnd"/>
+      <w:r>
+        <w:rPr>
+          <w:rFonts w:ascii="Times New Roman" w:hAnsi="Times New Roman" w:cs="Times New Roman"/>
+        </w:rPr>
+        <w:t xml:space="preserve">, </w:t>
+      </w:r>
+      <w:proofErr w:type="spellStart"/>
+      <w:r>
+        <w:rPr>
+          <w:rFonts w:ascii="Times New Roman" w:hAnsi="Times New Roman" w:cs="Times New Roman"/>
+        </w:rPr>
+        <w:t>seperti</w:t>
+      </w:r>
+      <w:proofErr w:type="spellEnd"/>
+      <w:r>
+        <w:rPr>
+          <w:rFonts w:ascii="Times New Roman" w:hAnsi="Times New Roman" w:cs="Times New Roman"/>
+        </w:rPr>
+        <w:t xml:space="preserve"> </w:t>
+      </w:r>
+      <w:proofErr w:type="spellStart"/>
+      <w:r>
+        <w:rPr>
+          <w:rFonts w:ascii="Times New Roman" w:hAnsi="Times New Roman" w:cs="Times New Roman"/>
+        </w:rPr>
+        <w:t>mahasiswa</w:t>
+      </w:r>
+      <w:proofErr w:type="spellEnd"/>
+      <w:r>
+        <w:rPr>
+          <w:rFonts w:ascii="Times New Roman" w:hAnsi="Times New Roman" w:cs="Times New Roman"/>
+        </w:rPr>
+        <w:t xml:space="preserve">, </w:t>
+      </w:r>
+      <w:proofErr w:type="spellStart"/>
+      <w:r>
+        <w:rPr>
+          <w:rFonts w:ascii="Times New Roman" w:hAnsi="Times New Roman" w:cs="Times New Roman"/>
+        </w:rPr>
+        <w:t>dosen</w:t>
+      </w:r>
+      <w:proofErr w:type="spellEnd"/>
+      <w:r>
+        <w:rPr>
+          <w:rFonts w:ascii="Times New Roman" w:hAnsi="Times New Roman" w:cs="Times New Roman"/>
+        </w:rPr>
+        <w:t xml:space="preserve">, dan </w:t>
+      </w:r>
+      <w:proofErr w:type="spellStart"/>
+      <w:r>
+        <w:rPr>
+          <w:rFonts w:ascii="Times New Roman" w:hAnsi="Times New Roman" w:cs="Times New Roman"/>
+        </w:rPr>
+        <w:t>jadwal</w:t>
+      </w:r>
+      <w:proofErr w:type="spellEnd"/>
+      <w:r>
+        <w:rPr>
+          <w:rFonts w:ascii="Times New Roman" w:hAnsi="Times New Roman" w:cs="Times New Roman"/>
+        </w:rPr>
+        <w:t xml:space="preserve"> </w:t>
+      </w:r>
+      <w:proofErr w:type="spellStart"/>
+      <w:r>
+        <w:rPr>
+          <w:rFonts w:ascii="Times New Roman" w:hAnsi="Times New Roman" w:cs="Times New Roman"/>
+        </w:rPr>
+        <w:t>kuliah</w:t>
+      </w:r>
+      <w:proofErr w:type="spellEnd"/>
+      <w:r>
+        <w:rPr>
+          <w:rFonts w:ascii="Times New Roman" w:hAnsi="Times New Roman" w:cs="Times New Roman"/>
+        </w:rPr>
+        <w:t xml:space="preserve"> di D3TI, </w:t>
+      </w:r>
+      <w:proofErr w:type="spellStart"/>
+      <w:r>
+        <w:rPr>
+          <w:rFonts w:ascii="Times New Roman" w:hAnsi="Times New Roman" w:cs="Times New Roman"/>
+        </w:rPr>
+        <w:t>serta</w:t>
+      </w:r>
+      <w:proofErr w:type="spellEnd"/>
+      <w:r>
+        <w:rPr>
+          <w:rFonts w:ascii="Times New Roman" w:hAnsi="Times New Roman" w:cs="Times New Roman"/>
+        </w:rPr>
+        <w:t xml:space="preserve"> </w:t>
+      </w:r>
+      <w:proofErr w:type="spellStart"/>
+      <w:r>
+        <w:rPr>
+          <w:rFonts w:ascii="Times New Roman" w:hAnsi="Times New Roman" w:cs="Times New Roman"/>
+        </w:rPr>
+        <w:t>ruangan</w:t>
+      </w:r>
+      <w:proofErr w:type="spellEnd"/>
+      <w:r>
+        <w:rPr>
+          <w:rFonts w:ascii="Times New Roman" w:hAnsi="Times New Roman" w:cs="Times New Roman"/>
+        </w:rPr>
+        <w:t xml:space="preserve"> yang </w:t>
+      </w:r>
+      <w:proofErr w:type="spellStart"/>
+      <w:r>
+        <w:rPr>
+          <w:rFonts w:ascii="Times New Roman" w:hAnsi="Times New Roman" w:cs="Times New Roman"/>
+        </w:rPr>
+        <w:t>berbeda</w:t>
+      </w:r>
+      <w:proofErr w:type="spellEnd"/>
+      <w:r>
+        <w:rPr>
+          <w:rFonts w:ascii="Times New Roman" w:hAnsi="Times New Roman" w:cs="Times New Roman"/>
+        </w:rPr>
+        <w:t xml:space="preserve"> di </w:t>
+      </w:r>
+      <w:proofErr w:type="spellStart"/>
+      <w:r>
+        <w:rPr>
+          <w:rFonts w:ascii="Times New Roman" w:hAnsi="Times New Roman" w:cs="Times New Roman"/>
+        </w:rPr>
+        <w:t>Kelas</w:t>
+      </w:r>
+      <w:proofErr w:type="spellEnd"/>
+      <w:r>
+        <w:rPr>
+          <w:rFonts w:ascii="Times New Roman" w:hAnsi="Times New Roman" w:cs="Times New Roman"/>
+        </w:rPr>
+        <w:t xml:space="preserve"> dan </w:t>
+      </w:r>
+      <w:proofErr w:type="spellStart"/>
+      <w:r>
+        <w:rPr>
+          <w:rFonts w:ascii="Times New Roman" w:hAnsi="Times New Roman" w:cs="Times New Roman"/>
+        </w:rPr>
+        <w:t>Laboratorium</w:t>
+      </w:r>
+      <w:proofErr w:type="spellEnd"/>
+      <w:r>
+        <w:rPr>
+          <w:rFonts w:ascii="Times New Roman" w:hAnsi="Times New Roman" w:cs="Times New Roman"/>
+        </w:rPr>
+        <w:t>.</w:t>
       </w:r>
     </w:p>
     <w:p>
@@ -1875,6 +2797,1025 @@
         <w:rPr>
           <w:rFonts w:ascii="Times New Roman" w:hAnsi="Times New Roman" w:cs="Times New Roman"/>
         </w:rPr>
+        <w:t xml:space="preserve">Solusi </w:t>
+      </w:r>
+      <w:proofErr w:type="spellStart"/>
+      <w:r>
+        <w:rPr>
+          <w:rFonts w:ascii="Times New Roman" w:hAnsi="Times New Roman" w:cs="Times New Roman"/>
+        </w:rPr>
+        <w:t>dari</w:t>
+      </w:r>
+      <w:proofErr w:type="spellEnd"/>
+      <w:r>
+        <w:rPr>
+          <w:rFonts w:ascii="Times New Roman" w:hAnsi="Times New Roman" w:cs="Times New Roman"/>
+        </w:rPr>
+        <w:t xml:space="preserve"> </w:t>
+      </w:r>
+      <w:proofErr w:type="spellStart"/>
+      <w:r>
+        <w:rPr>
+          <w:rFonts w:ascii="Times New Roman" w:hAnsi="Times New Roman" w:cs="Times New Roman"/>
+        </w:rPr>
+        <w:t>permasalahan</w:t>
+      </w:r>
+      <w:proofErr w:type="spellEnd"/>
+      <w:r>
+        <w:rPr>
+          <w:rFonts w:ascii="Times New Roman" w:hAnsi="Times New Roman" w:cs="Times New Roman"/>
+        </w:rPr>
+        <w:t xml:space="preserve"> yang </w:t>
+      </w:r>
+      <w:proofErr w:type="spellStart"/>
+      <w:r>
+        <w:rPr>
+          <w:rFonts w:ascii="Times New Roman" w:hAnsi="Times New Roman" w:cs="Times New Roman"/>
+        </w:rPr>
+        <w:t>dihadapi</w:t>
+      </w:r>
+      <w:proofErr w:type="spellEnd"/>
+      <w:r>
+        <w:rPr>
+          <w:rFonts w:ascii="Times New Roman" w:hAnsi="Times New Roman" w:cs="Times New Roman"/>
+        </w:rPr>
+        <w:t xml:space="preserve">. </w:t>
+      </w:r>
+    </w:p>
+    <w:p>
+      <w:pPr>
+        <w:pStyle w:val="ListParagraph"/>
+        <w:numPr>
+          <w:ilvl w:val="3"/>
+          <w:numId w:val="2"/>
+        </w:numPr>
+        <w:ind w:left="1800"/>
+        <w:jc w:val="both"/>
+        <w:rPr>
+          <w:rFonts w:ascii="Times New Roman" w:hAnsi="Times New Roman" w:cs="Times New Roman"/>
+        </w:rPr>
+      </w:pPr>
+      <w:proofErr w:type="spellStart"/>
+      <w:r>
+        <w:rPr>
+          <w:rFonts w:ascii="Times New Roman" w:hAnsi="Times New Roman" w:cs="Times New Roman"/>
+        </w:rPr>
+        <w:t>Untuk</w:t>
+      </w:r>
+      <w:proofErr w:type="spellEnd"/>
+      <w:r>
+        <w:rPr>
+          <w:rFonts w:ascii="Times New Roman" w:hAnsi="Times New Roman" w:cs="Times New Roman"/>
+        </w:rPr>
+        <w:t xml:space="preserve"> </w:t>
+      </w:r>
+      <w:proofErr w:type="spellStart"/>
+      <w:r>
+        <w:rPr>
+          <w:rFonts w:ascii="Times New Roman" w:hAnsi="Times New Roman" w:cs="Times New Roman"/>
+        </w:rPr>
+        <w:t>mengatasi</w:t>
+      </w:r>
+      <w:proofErr w:type="spellEnd"/>
+      <w:r>
+        <w:rPr>
+          <w:rFonts w:ascii="Times New Roman" w:hAnsi="Times New Roman" w:cs="Times New Roman"/>
+        </w:rPr>
+        <w:t xml:space="preserve"> </w:t>
+      </w:r>
+      <w:proofErr w:type="spellStart"/>
+      <w:r>
+        <w:rPr>
+          <w:rFonts w:ascii="Times New Roman" w:hAnsi="Times New Roman" w:cs="Times New Roman"/>
+        </w:rPr>
+        <w:t>masalah</w:t>
+      </w:r>
+      <w:proofErr w:type="spellEnd"/>
+      <w:r>
+        <w:rPr>
+          <w:rFonts w:ascii="Times New Roman" w:hAnsi="Times New Roman" w:cs="Times New Roman"/>
+        </w:rPr>
+        <w:t xml:space="preserve"> </w:t>
+      </w:r>
+      <w:proofErr w:type="spellStart"/>
+      <w:r>
+        <w:rPr>
+          <w:rFonts w:ascii="Times New Roman" w:hAnsi="Times New Roman" w:cs="Times New Roman"/>
+        </w:rPr>
+        <w:t>ini</w:t>
+      </w:r>
+      <w:proofErr w:type="spellEnd"/>
+      <w:r>
+        <w:rPr>
+          <w:rFonts w:ascii="Times New Roman" w:hAnsi="Times New Roman" w:cs="Times New Roman"/>
+        </w:rPr>
+        <w:t xml:space="preserve">, </w:t>
+      </w:r>
+      <w:proofErr w:type="spellStart"/>
+      <w:r>
+        <w:rPr>
+          <w:rFonts w:ascii="Times New Roman" w:hAnsi="Times New Roman" w:cs="Times New Roman"/>
+        </w:rPr>
+        <w:t>saya</w:t>
+      </w:r>
+      <w:proofErr w:type="spellEnd"/>
+      <w:r>
+        <w:rPr>
+          <w:rFonts w:ascii="Times New Roman" w:hAnsi="Times New Roman" w:cs="Times New Roman"/>
+        </w:rPr>
+        <w:t xml:space="preserve"> </w:t>
+      </w:r>
+      <w:proofErr w:type="spellStart"/>
+      <w:r>
+        <w:rPr>
+          <w:rFonts w:ascii="Times New Roman" w:hAnsi="Times New Roman" w:cs="Times New Roman"/>
+        </w:rPr>
+        <w:t>membuat</w:t>
+      </w:r>
+      <w:proofErr w:type="spellEnd"/>
+      <w:r>
+        <w:rPr>
+          <w:rFonts w:ascii="Times New Roman" w:hAnsi="Times New Roman" w:cs="Times New Roman"/>
+        </w:rPr>
+        <w:t xml:space="preserve"> </w:t>
+      </w:r>
+      <w:proofErr w:type="spellStart"/>
+      <w:r>
+        <w:rPr>
+          <w:rFonts w:ascii="Times New Roman" w:hAnsi="Times New Roman" w:cs="Times New Roman"/>
+        </w:rPr>
+        <w:t>pemisahan</w:t>
+      </w:r>
+      <w:proofErr w:type="spellEnd"/>
+      <w:r>
+        <w:rPr>
+          <w:rFonts w:ascii="Times New Roman" w:hAnsi="Times New Roman" w:cs="Times New Roman"/>
+        </w:rPr>
+        <w:t xml:space="preserve"> yang </w:t>
+      </w:r>
+      <w:proofErr w:type="spellStart"/>
+      <w:r>
+        <w:rPr>
+          <w:rFonts w:ascii="Times New Roman" w:hAnsi="Times New Roman" w:cs="Times New Roman"/>
+        </w:rPr>
+        <w:t>jelas</w:t>
+      </w:r>
+      <w:proofErr w:type="spellEnd"/>
+      <w:r>
+        <w:rPr>
+          <w:rFonts w:ascii="Times New Roman" w:hAnsi="Times New Roman" w:cs="Times New Roman"/>
+        </w:rPr>
+        <w:t xml:space="preserve"> </w:t>
+      </w:r>
+      <w:proofErr w:type="spellStart"/>
+      <w:r>
+        <w:rPr>
+          <w:rFonts w:ascii="Times New Roman" w:hAnsi="Times New Roman" w:cs="Times New Roman"/>
+        </w:rPr>
+        <w:t>antara</w:t>
+      </w:r>
+      <w:proofErr w:type="spellEnd"/>
+      <w:r>
+        <w:rPr>
+          <w:rFonts w:ascii="Times New Roman" w:hAnsi="Times New Roman" w:cs="Times New Roman"/>
+        </w:rPr>
+        <w:t xml:space="preserve"> </w:t>
+      </w:r>
+      <w:proofErr w:type="spellStart"/>
+      <w:r>
+        <w:rPr>
+          <w:rFonts w:ascii="Times New Roman" w:hAnsi="Times New Roman" w:cs="Times New Roman"/>
+        </w:rPr>
+        <w:t>metode</w:t>
+      </w:r>
+      <w:proofErr w:type="spellEnd"/>
+      <w:r>
+        <w:rPr>
+          <w:rFonts w:ascii="Times New Roman" w:hAnsi="Times New Roman" w:cs="Times New Roman"/>
+        </w:rPr>
+        <w:t xml:space="preserve"> yang </w:t>
+      </w:r>
+      <w:proofErr w:type="spellStart"/>
+      <w:r>
+        <w:rPr>
+          <w:rFonts w:ascii="Times New Roman" w:hAnsi="Times New Roman" w:cs="Times New Roman"/>
+        </w:rPr>
+        <w:t>bersifat</w:t>
+      </w:r>
+      <w:proofErr w:type="spellEnd"/>
+      <w:r>
+        <w:rPr>
+          <w:rFonts w:ascii="Times New Roman" w:hAnsi="Times New Roman" w:cs="Times New Roman"/>
+        </w:rPr>
+        <w:t xml:space="preserve"> </w:t>
+      </w:r>
+      <w:proofErr w:type="spellStart"/>
+      <w:r>
+        <w:rPr>
+          <w:rFonts w:ascii="Times New Roman" w:hAnsi="Times New Roman" w:cs="Times New Roman"/>
+        </w:rPr>
+        <w:t>umum</w:t>
+      </w:r>
+      <w:proofErr w:type="spellEnd"/>
+      <w:r>
+        <w:rPr>
+          <w:rFonts w:ascii="Times New Roman" w:hAnsi="Times New Roman" w:cs="Times New Roman"/>
+        </w:rPr>
+        <w:t xml:space="preserve"> dan yang </w:t>
+      </w:r>
+      <w:proofErr w:type="spellStart"/>
+      <w:r>
+        <w:rPr>
+          <w:rFonts w:ascii="Times New Roman" w:hAnsi="Times New Roman" w:cs="Times New Roman"/>
+        </w:rPr>
+        <w:t>spesifik</w:t>
+      </w:r>
+      <w:proofErr w:type="spellEnd"/>
+      <w:r>
+        <w:rPr>
+          <w:rFonts w:ascii="Times New Roman" w:hAnsi="Times New Roman" w:cs="Times New Roman"/>
+        </w:rPr>
+        <w:t xml:space="preserve">. </w:t>
+      </w:r>
+      <w:proofErr w:type="spellStart"/>
+      <w:r>
+        <w:rPr>
+          <w:rFonts w:ascii="Times New Roman" w:hAnsi="Times New Roman" w:cs="Times New Roman"/>
+        </w:rPr>
+        <w:t>Atribut</w:t>
+      </w:r>
+      <w:proofErr w:type="spellEnd"/>
+      <w:r>
+        <w:rPr>
+          <w:rFonts w:ascii="Times New Roman" w:hAnsi="Times New Roman" w:cs="Times New Roman"/>
+        </w:rPr>
+        <w:t xml:space="preserve"> </w:t>
+      </w:r>
+      <w:proofErr w:type="spellStart"/>
+      <w:r>
+        <w:rPr>
+          <w:rFonts w:ascii="Times New Roman" w:hAnsi="Times New Roman" w:cs="Times New Roman"/>
+        </w:rPr>
+        <w:t>atau</w:t>
+      </w:r>
+      <w:proofErr w:type="spellEnd"/>
+      <w:r>
+        <w:rPr>
+          <w:rFonts w:ascii="Times New Roman" w:hAnsi="Times New Roman" w:cs="Times New Roman"/>
+        </w:rPr>
+        <w:t xml:space="preserve"> </w:t>
+      </w:r>
+      <w:proofErr w:type="spellStart"/>
+      <w:r>
+        <w:rPr>
+          <w:rFonts w:ascii="Times New Roman" w:hAnsi="Times New Roman" w:cs="Times New Roman"/>
+        </w:rPr>
+        <w:t>metode</w:t>
+      </w:r>
+      <w:proofErr w:type="spellEnd"/>
+      <w:r>
+        <w:rPr>
+          <w:rFonts w:ascii="Times New Roman" w:hAnsi="Times New Roman" w:cs="Times New Roman"/>
+        </w:rPr>
+        <w:t xml:space="preserve"> yang </w:t>
+      </w:r>
+      <w:proofErr w:type="spellStart"/>
+      <w:r>
+        <w:rPr>
+          <w:rFonts w:ascii="Times New Roman" w:hAnsi="Times New Roman" w:cs="Times New Roman"/>
+        </w:rPr>
+        <w:t>umum</w:t>
+      </w:r>
+      <w:proofErr w:type="spellEnd"/>
+      <w:r>
+        <w:rPr>
+          <w:rFonts w:ascii="Times New Roman" w:hAnsi="Times New Roman" w:cs="Times New Roman"/>
+        </w:rPr>
+        <w:t xml:space="preserve"> </w:t>
+      </w:r>
+      <w:proofErr w:type="spellStart"/>
+      <w:r>
+        <w:rPr>
+          <w:rFonts w:ascii="Times New Roman" w:hAnsi="Times New Roman" w:cs="Times New Roman"/>
+        </w:rPr>
+        <w:t>diletakkan</w:t>
+      </w:r>
+      <w:proofErr w:type="spellEnd"/>
+      <w:r>
+        <w:rPr>
+          <w:rFonts w:ascii="Times New Roman" w:hAnsi="Times New Roman" w:cs="Times New Roman"/>
+        </w:rPr>
+        <w:t xml:space="preserve"> di superclass </w:t>
+      </w:r>
+      <w:proofErr w:type="spellStart"/>
+      <w:r>
+        <w:rPr>
+          <w:rFonts w:ascii="Times New Roman" w:hAnsi="Times New Roman" w:cs="Times New Roman"/>
+        </w:rPr>
+        <w:t>Polban</w:t>
+      </w:r>
+      <w:proofErr w:type="spellEnd"/>
+      <w:r>
+        <w:rPr>
+          <w:rFonts w:ascii="Times New Roman" w:hAnsi="Times New Roman" w:cs="Times New Roman"/>
+        </w:rPr>
+        <w:t xml:space="preserve">, </w:t>
+      </w:r>
+      <w:proofErr w:type="spellStart"/>
+      <w:r>
+        <w:rPr>
+          <w:rFonts w:ascii="Times New Roman" w:hAnsi="Times New Roman" w:cs="Times New Roman"/>
+        </w:rPr>
+        <w:t>sedangkan</w:t>
+      </w:r>
+      <w:proofErr w:type="spellEnd"/>
+      <w:r>
+        <w:rPr>
+          <w:rFonts w:ascii="Times New Roman" w:hAnsi="Times New Roman" w:cs="Times New Roman"/>
+        </w:rPr>
+        <w:t xml:space="preserve"> </w:t>
+      </w:r>
+      <w:proofErr w:type="spellStart"/>
+      <w:r>
+        <w:rPr>
+          <w:rFonts w:ascii="Times New Roman" w:hAnsi="Times New Roman" w:cs="Times New Roman"/>
+        </w:rPr>
+        <w:t>hal-hal</w:t>
+      </w:r>
+      <w:proofErr w:type="spellEnd"/>
+      <w:r>
+        <w:rPr>
+          <w:rFonts w:ascii="Times New Roman" w:hAnsi="Times New Roman" w:cs="Times New Roman"/>
+        </w:rPr>
+        <w:t xml:space="preserve"> yang </w:t>
+      </w:r>
+      <w:proofErr w:type="spellStart"/>
+      <w:r>
+        <w:rPr>
+          <w:rFonts w:ascii="Times New Roman" w:hAnsi="Times New Roman" w:cs="Times New Roman"/>
+        </w:rPr>
+        <w:t>spesifik</w:t>
+      </w:r>
+      <w:proofErr w:type="spellEnd"/>
+      <w:r>
+        <w:rPr>
+          <w:rFonts w:ascii="Times New Roman" w:hAnsi="Times New Roman" w:cs="Times New Roman"/>
+        </w:rPr>
+        <w:t xml:space="preserve"> </w:t>
+      </w:r>
+      <w:proofErr w:type="spellStart"/>
+      <w:r>
+        <w:rPr>
+          <w:rFonts w:ascii="Times New Roman" w:hAnsi="Times New Roman" w:cs="Times New Roman"/>
+        </w:rPr>
+        <w:t>seperti</w:t>
+      </w:r>
+      <w:proofErr w:type="spellEnd"/>
+      <w:r>
+        <w:rPr>
+          <w:rFonts w:ascii="Times New Roman" w:hAnsi="Times New Roman" w:cs="Times New Roman"/>
+        </w:rPr>
+        <w:t xml:space="preserve"> daftar </w:t>
+      </w:r>
+      <w:proofErr w:type="spellStart"/>
+      <w:r>
+        <w:rPr>
+          <w:rFonts w:ascii="Times New Roman" w:hAnsi="Times New Roman" w:cs="Times New Roman"/>
+        </w:rPr>
+        <w:lastRenderedPageBreak/>
+        <w:t>mahasiswa</w:t>
+      </w:r>
+      <w:proofErr w:type="spellEnd"/>
+      <w:r>
+        <w:rPr>
+          <w:rFonts w:ascii="Times New Roman" w:hAnsi="Times New Roman" w:cs="Times New Roman"/>
+        </w:rPr>
+        <w:t xml:space="preserve"> dan </w:t>
+      </w:r>
+      <w:proofErr w:type="spellStart"/>
+      <w:r>
+        <w:rPr>
+          <w:rFonts w:ascii="Times New Roman" w:hAnsi="Times New Roman" w:cs="Times New Roman"/>
+        </w:rPr>
+        <w:t>dosen</w:t>
+      </w:r>
+      <w:proofErr w:type="spellEnd"/>
+      <w:r>
+        <w:rPr>
+          <w:rFonts w:ascii="Times New Roman" w:hAnsi="Times New Roman" w:cs="Times New Roman"/>
+        </w:rPr>
+        <w:t xml:space="preserve"> </w:t>
+      </w:r>
+      <w:proofErr w:type="spellStart"/>
+      <w:r>
+        <w:rPr>
+          <w:rFonts w:ascii="Times New Roman" w:hAnsi="Times New Roman" w:cs="Times New Roman"/>
+        </w:rPr>
+        <w:t>ada</w:t>
+      </w:r>
+      <w:proofErr w:type="spellEnd"/>
+      <w:r>
+        <w:rPr>
+          <w:rFonts w:ascii="Times New Roman" w:hAnsi="Times New Roman" w:cs="Times New Roman"/>
+        </w:rPr>
+        <w:t xml:space="preserve"> di subclass D3TI. </w:t>
+      </w:r>
+      <w:proofErr w:type="spellStart"/>
+      <w:r>
+        <w:rPr>
+          <w:rFonts w:ascii="Times New Roman" w:hAnsi="Times New Roman" w:cs="Times New Roman"/>
+        </w:rPr>
+        <w:t>Dengan</w:t>
+      </w:r>
+      <w:proofErr w:type="spellEnd"/>
+      <w:r>
+        <w:rPr>
+          <w:rFonts w:ascii="Times New Roman" w:hAnsi="Times New Roman" w:cs="Times New Roman"/>
+        </w:rPr>
+        <w:t xml:space="preserve"> </w:t>
+      </w:r>
+      <w:proofErr w:type="spellStart"/>
+      <w:r>
+        <w:rPr>
+          <w:rFonts w:ascii="Times New Roman" w:hAnsi="Times New Roman" w:cs="Times New Roman"/>
+        </w:rPr>
+        <w:t>cara</w:t>
+      </w:r>
+      <w:proofErr w:type="spellEnd"/>
+      <w:r>
+        <w:rPr>
+          <w:rFonts w:ascii="Times New Roman" w:hAnsi="Times New Roman" w:cs="Times New Roman"/>
+        </w:rPr>
+        <w:t xml:space="preserve"> </w:t>
+      </w:r>
+      <w:proofErr w:type="spellStart"/>
+      <w:r>
+        <w:rPr>
+          <w:rFonts w:ascii="Times New Roman" w:hAnsi="Times New Roman" w:cs="Times New Roman"/>
+        </w:rPr>
+        <w:t>ini</w:t>
+      </w:r>
+      <w:proofErr w:type="spellEnd"/>
+      <w:r>
+        <w:rPr>
+          <w:rFonts w:ascii="Times New Roman" w:hAnsi="Times New Roman" w:cs="Times New Roman"/>
+        </w:rPr>
+        <w:t xml:space="preserve">, </w:t>
+      </w:r>
+      <w:proofErr w:type="spellStart"/>
+      <w:r>
+        <w:rPr>
+          <w:rFonts w:ascii="Times New Roman" w:hAnsi="Times New Roman" w:cs="Times New Roman"/>
+        </w:rPr>
+        <w:t>saya</w:t>
+      </w:r>
+      <w:proofErr w:type="spellEnd"/>
+      <w:r>
+        <w:rPr>
+          <w:rFonts w:ascii="Times New Roman" w:hAnsi="Times New Roman" w:cs="Times New Roman"/>
+        </w:rPr>
+        <w:t xml:space="preserve"> </w:t>
+      </w:r>
+      <w:proofErr w:type="spellStart"/>
+      <w:r>
+        <w:rPr>
+          <w:rFonts w:ascii="Times New Roman" w:hAnsi="Times New Roman" w:cs="Times New Roman"/>
+        </w:rPr>
+        <w:t>bisa</w:t>
+      </w:r>
+      <w:proofErr w:type="spellEnd"/>
+      <w:r>
+        <w:rPr>
+          <w:rFonts w:ascii="Times New Roman" w:hAnsi="Times New Roman" w:cs="Times New Roman"/>
+        </w:rPr>
+        <w:t xml:space="preserve"> </w:t>
+      </w:r>
+      <w:proofErr w:type="spellStart"/>
+      <w:r>
+        <w:rPr>
+          <w:rFonts w:ascii="Times New Roman" w:hAnsi="Times New Roman" w:cs="Times New Roman"/>
+        </w:rPr>
+        <w:t>menjaga</w:t>
+      </w:r>
+      <w:proofErr w:type="spellEnd"/>
+      <w:r>
+        <w:rPr>
+          <w:rFonts w:ascii="Times New Roman" w:hAnsi="Times New Roman" w:cs="Times New Roman"/>
+        </w:rPr>
+        <w:t xml:space="preserve"> agar </w:t>
+      </w:r>
+      <w:proofErr w:type="spellStart"/>
+      <w:r>
+        <w:rPr>
+          <w:rFonts w:ascii="Times New Roman" w:hAnsi="Times New Roman" w:cs="Times New Roman"/>
+        </w:rPr>
+        <w:t>kode</w:t>
+      </w:r>
+      <w:proofErr w:type="spellEnd"/>
+      <w:r>
+        <w:rPr>
+          <w:rFonts w:ascii="Times New Roman" w:hAnsi="Times New Roman" w:cs="Times New Roman"/>
+        </w:rPr>
+        <w:t xml:space="preserve"> </w:t>
+      </w:r>
+      <w:proofErr w:type="spellStart"/>
+      <w:r>
+        <w:rPr>
+          <w:rFonts w:ascii="Times New Roman" w:hAnsi="Times New Roman" w:cs="Times New Roman"/>
+        </w:rPr>
+        <w:t>tetap</w:t>
+      </w:r>
+      <w:proofErr w:type="spellEnd"/>
+      <w:r>
+        <w:rPr>
+          <w:rFonts w:ascii="Times New Roman" w:hAnsi="Times New Roman" w:cs="Times New Roman"/>
+        </w:rPr>
+        <w:t xml:space="preserve"> </w:t>
+      </w:r>
+      <w:proofErr w:type="spellStart"/>
+      <w:r>
+        <w:rPr>
+          <w:rFonts w:ascii="Times New Roman" w:hAnsi="Times New Roman" w:cs="Times New Roman"/>
+        </w:rPr>
+        <w:t>bersih</w:t>
+      </w:r>
+      <w:proofErr w:type="spellEnd"/>
+      <w:r>
+        <w:rPr>
+          <w:rFonts w:ascii="Times New Roman" w:hAnsi="Times New Roman" w:cs="Times New Roman"/>
+        </w:rPr>
+        <w:t xml:space="preserve"> dan modular.</w:t>
+      </w:r>
+    </w:p>
+    <w:p>
+      <w:pPr>
+        <w:pStyle w:val="ListParagraph"/>
+        <w:numPr>
+          <w:ilvl w:val="3"/>
+          <w:numId w:val="2"/>
+        </w:numPr>
+        <w:ind w:left="1800"/>
+        <w:jc w:val="both"/>
+        <w:rPr>
+          <w:rFonts w:ascii="Times New Roman" w:hAnsi="Times New Roman" w:cs="Times New Roman"/>
+        </w:rPr>
+      </w:pPr>
+      <w:r>
+        <w:rPr>
+          <w:rFonts w:ascii="Times New Roman" w:hAnsi="Times New Roman" w:cs="Times New Roman"/>
+        </w:rPr>
+        <w:t xml:space="preserve">Saya </w:t>
+      </w:r>
+      <w:proofErr w:type="spellStart"/>
+      <w:r>
+        <w:rPr>
+          <w:rFonts w:ascii="Times New Roman" w:hAnsi="Times New Roman" w:cs="Times New Roman"/>
+        </w:rPr>
+        <w:t>menyelesaikan</w:t>
+      </w:r>
+      <w:proofErr w:type="spellEnd"/>
+      <w:r>
+        <w:rPr>
+          <w:rFonts w:ascii="Times New Roman" w:hAnsi="Times New Roman" w:cs="Times New Roman"/>
+        </w:rPr>
+        <w:t xml:space="preserve"> </w:t>
+      </w:r>
+      <w:proofErr w:type="spellStart"/>
+      <w:r>
+        <w:rPr>
+          <w:rFonts w:ascii="Times New Roman" w:hAnsi="Times New Roman" w:cs="Times New Roman"/>
+        </w:rPr>
+        <w:t>ini</w:t>
+      </w:r>
+      <w:proofErr w:type="spellEnd"/>
+      <w:r>
+        <w:rPr>
+          <w:rFonts w:ascii="Times New Roman" w:hAnsi="Times New Roman" w:cs="Times New Roman"/>
+        </w:rPr>
+        <w:t xml:space="preserve"> </w:t>
+      </w:r>
+      <w:proofErr w:type="spellStart"/>
+      <w:r>
+        <w:rPr>
+          <w:rFonts w:ascii="Times New Roman" w:hAnsi="Times New Roman" w:cs="Times New Roman"/>
+        </w:rPr>
+        <w:t>dengan</w:t>
+      </w:r>
+      <w:proofErr w:type="spellEnd"/>
+      <w:r>
+        <w:rPr>
+          <w:rFonts w:ascii="Times New Roman" w:hAnsi="Times New Roman" w:cs="Times New Roman"/>
+        </w:rPr>
+        <w:t xml:space="preserve"> </w:t>
+      </w:r>
+      <w:proofErr w:type="spellStart"/>
+      <w:r>
+        <w:rPr>
+          <w:rFonts w:ascii="Times New Roman" w:hAnsi="Times New Roman" w:cs="Times New Roman"/>
+        </w:rPr>
+        <w:t>membuat</w:t>
+      </w:r>
+      <w:proofErr w:type="spellEnd"/>
+      <w:r>
+        <w:rPr>
+          <w:rFonts w:ascii="Times New Roman" w:hAnsi="Times New Roman" w:cs="Times New Roman"/>
+        </w:rPr>
+        <w:t xml:space="preserve"> </w:t>
+      </w:r>
+      <w:proofErr w:type="spellStart"/>
+      <w:r>
+        <w:rPr>
+          <w:rFonts w:ascii="Times New Roman" w:hAnsi="Times New Roman" w:cs="Times New Roman"/>
+        </w:rPr>
+        <w:t>kelas</w:t>
+      </w:r>
+      <w:proofErr w:type="spellEnd"/>
+      <w:r>
+        <w:rPr>
+          <w:rFonts w:ascii="Times New Roman" w:hAnsi="Times New Roman" w:cs="Times New Roman"/>
+        </w:rPr>
+        <w:t xml:space="preserve"> yang </w:t>
+      </w:r>
+      <w:proofErr w:type="spellStart"/>
+      <w:r>
+        <w:rPr>
+          <w:rFonts w:ascii="Times New Roman" w:hAnsi="Times New Roman" w:cs="Times New Roman"/>
+        </w:rPr>
+        <w:t>relevan</w:t>
+      </w:r>
+      <w:proofErr w:type="spellEnd"/>
+      <w:r>
+        <w:rPr>
+          <w:rFonts w:ascii="Times New Roman" w:hAnsi="Times New Roman" w:cs="Times New Roman"/>
+        </w:rPr>
+        <w:t xml:space="preserve"> </w:t>
+      </w:r>
+      <w:proofErr w:type="spellStart"/>
+      <w:r>
+        <w:rPr>
+          <w:rFonts w:ascii="Times New Roman" w:hAnsi="Times New Roman" w:cs="Times New Roman"/>
+        </w:rPr>
+        <w:t>untuk</w:t>
+      </w:r>
+      <w:proofErr w:type="spellEnd"/>
+      <w:r>
+        <w:rPr>
+          <w:rFonts w:ascii="Times New Roman" w:hAnsi="Times New Roman" w:cs="Times New Roman"/>
+        </w:rPr>
+        <w:t xml:space="preserve"> </w:t>
+      </w:r>
+      <w:proofErr w:type="spellStart"/>
+      <w:r>
+        <w:rPr>
+          <w:rFonts w:ascii="Times New Roman" w:hAnsi="Times New Roman" w:cs="Times New Roman"/>
+        </w:rPr>
+        <w:t>setiap</w:t>
+      </w:r>
+      <w:proofErr w:type="spellEnd"/>
+      <w:r>
+        <w:rPr>
+          <w:rFonts w:ascii="Times New Roman" w:hAnsi="Times New Roman" w:cs="Times New Roman"/>
+        </w:rPr>
+        <w:t xml:space="preserve"> </w:t>
+      </w:r>
+      <w:proofErr w:type="spellStart"/>
+      <w:r>
+        <w:rPr>
+          <w:rFonts w:ascii="Times New Roman" w:hAnsi="Times New Roman" w:cs="Times New Roman"/>
+        </w:rPr>
+        <w:t>entitas</w:t>
+      </w:r>
+      <w:proofErr w:type="spellEnd"/>
+      <w:r>
+        <w:rPr>
+          <w:rFonts w:ascii="Times New Roman" w:hAnsi="Times New Roman" w:cs="Times New Roman"/>
+        </w:rPr>
+        <w:t xml:space="preserve"> yang </w:t>
+      </w:r>
+      <w:proofErr w:type="spellStart"/>
+      <w:r>
+        <w:rPr>
+          <w:rFonts w:ascii="Times New Roman" w:hAnsi="Times New Roman" w:cs="Times New Roman"/>
+        </w:rPr>
+        <w:t>saya</w:t>
+      </w:r>
+      <w:proofErr w:type="spellEnd"/>
+      <w:r>
+        <w:rPr>
+          <w:rFonts w:ascii="Times New Roman" w:hAnsi="Times New Roman" w:cs="Times New Roman"/>
+        </w:rPr>
+        <w:t xml:space="preserve"> </w:t>
+      </w:r>
+      <w:proofErr w:type="spellStart"/>
+      <w:r>
+        <w:rPr>
+          <w:rFonts w:ascii="Times New Roman" w:hAnsi="Times New Roman" w:cs="Times New Roman"/>
+        </w:rPr>
+        <w:t>butuhkan</w:t>
+      </w:r>
+      <w:proofErr w:type="spellEnd"/>
+      <w:r>
+        <w:rPr>
+          <w:rFonts w:ascii="Times New Roman" w:hAnsi="Times New Roman" w:cs="Times New Roman"/>
+        </w:rPr>
+        <w:t xml:space="preserve">, </w:t>
+      </w:r>
+      <w:proofErr w:type="spellStart"/>
+      <w:r>
+        <w:rPr>
+          <w:rFonts w:ascii="Times New Roman" w:hAnsi="Times New Roman" w:cs="Times New Roman"/>
+        </w:rPr>
+        <w:t>sehingga</w:t>
+      </w:r>
+      <w:proofErr w:type="spellEnd"/>
+      <w:r>
+        <w:rPr>
+          <w:rFonts w:ascii="Times New Roman" w:hAnsi="Times New Roman" w:cs="Times New Roman"/>
+        </w:rPr>
+        <w:t xml:space="preserve"> </w:t>
+      </w:r>
+      <w:proofErr w:type="spellStart"/>
+      <w:r>
+        <w:rPr>
+          <w:rFonts w:ascii="Times New Roman" w:hAnsi="Times New Roman" w:cs="Times New Roman"/>
+        </w:rPr>
+        <w:t>setiap</w:t>
+      </w:r>
+      <w:proofErr w:type="spellEnd"/>
+      <w:r>
+        <w:rPr>
+          <w:rFonts w:ascii="Times New Roman" w:hAnsi="Times New Roman" w:cs="Times New Roman"/>
+        </w:rPr>
+        <w:t xml:space="preserve"> subclass </w:t>
+      </w:r>
+      <w:proofErr w:type="spellStart"/>
+      <w:r>
+        <w:rPr>
+          <w:rFonts w:ascii="Times New Roman" w:hAnsi="Times New Roman" w:cs="Times New Roman"/>
+        </w:rPr>
+        <w:t>memiliki</w:t>
+      </w:r>
+      <w:proofErr w:type="spellEnd"/>
+      <w:r>
+        <w:rPr>
+          <w:rFonts w:ascii="Times New Roman" w:hAnsi="Times New Roman" w:cs="Times New Roman"/>
+        </w:rPr>
+        <w:t xml:space="preserve"> </w:t>
+      </w:r>
+      <w:proofErr w:type="spellStart"/>
+      <w:r>
+        <w:rPr>
+          <w:rFonts w:ascii="Times New Roman" w:hAnsi="Times New Roman" w:cs="Times New Roman"/>
+        </w:rPr>
+        <w:t>karakteristik</w:t>
+      </w:r>
+      <w:proofErr w:type="spellEnd"/>
+      <w:r>
+        <w:rPr>
+          <w:rFonts w:ascii="Times New Roman" w:hAnsi="Times New Roman" w:cs="Times New Roman"/>
+        </w:rPr>
+        <w:t xml:space="preserve"> dan </w:t>
+      </w:r>
+      <w:proofErr w:type="spellStart"/>
+      <w:r>
+        <w:rPr>
+          <w:rFonts w:ascii="Times New Roman" w:hAnsi="Times New Roman" w:cs="Times New Roman"/>
+        </w:rPr>
+        <w:t>atribut</w:t>
+      </w:r>
+      <w:proofErr w:type="spellEnd"/>
+      <w:r>
+        <w:rPr>
+          <w:rFonts w:ascii="Times New Roman" w:hAnsi="Times New Roman" w:cs="Times New Roman"/>
+        </w:rPr>
+        <w:t xml:space="preserve"> yang </w:t>
+      </w:r>
+      <w:proofErr w:type="spellStart"/>
+      <w:r>
+        <w:rPr>
+          <w:rFonts w:ascii="Times New Roman" w:hAnsi="Times New Roman" w:cs="Times New Roman"/>
+        </w:rPr>
+        <w:t>sesuai</w:t>
+      </w:r>
+      <w:proofErr w:type="spellEnd"/>
+      <w:r>
+        <w:rPr>
+          <w:rFonts w:ascii="Times New Roman" w:hAnsi="Times New Roman" w:cs="Times New Roman"/>
+        </w:rPr>
+        <w:t xml:space="preserve">. </w:t>
+      </w:r>
+      <w:proofErr w:type="spellStart"/>
+      <w:r>
+        <w:rPr>
+          <w:rFonts w:ascii="Times New Roman" w:hAnsi="Times New Roman" w:cs="Times New Roman"/>
+        </w:rPr>
+        <w:t>Misalnya</w:t>
+      </w:r>
+      <w:proofErr w:type="spellEnd"/>
+      <w:r>
+        <w:rPr>
+          <w:rFonts w:ascii="Times New Roman" w:hAnsi="Times New Roman" w:cs="Times New Roman"/>
+        </w:rPr>
+        <w:t xml:space="preserve">, </w:t>
+      </w:r>
+      <w:proofErr w:type="spellStart"/>
+      <w:r>
+        <w:rPr>
+          <w:rFonts w:ascii="Times New Roman" w:hAnsi="Times New Roman" w:cs="Times New Roman"/>
+        </w:rPr>
+        <w:t>saya</w:t>
+      </w:r>
+      <w:proofErr w:type="spellEnd"/>
+      <w:r>
+        <w:rPr>
+          <w:rFonts w:ascii="Times New Roman" w:hAnsi="Times New Roman" w:cs="Times New Roman"/>
+        </w:rPr>
+        <w:t xml:space="preserve"> </w:t>
+      </w:r>
+      <w:proofErr w:type="spellStart"/>
+      <w:r>
+        <w:rPr>
+          <w:rFonts w:ascii="Times New Roman" w:hAnsi="Times New Roman" w:cs="Times New Roman"/>
+        </w:rPr>
+        <w:t>membuat</w:t>
+      </w:r>
+      <w:proofErr w:type="spellEnd"/>
+      <w:r>
+        <w:rPr>
+          <w:rFonts w:ascii="Times New Roman" w:hAnsi="Times New Roman" w:cs="Times New Roman"/>
+        </w:rPr>
+        <w:t xml:space="preserve"> </w:t>
+      </w:r>
+      <w:proofErr w:type="spellStart"/>
+      <w:r>
+        <w:rPr>
+          <w:rFonts w:ascii="Times New Roman" w:hAnsi="Times New Roman" w:cs="Times New Roman"/>
+        </w:rPr>
+        <w:t>Ruangan</w:t>
+      </w:r>
+      <w:proofErr w:type="spellEnd"/>
+      <w:r>
+        <w:rPr>
+          <w:rFonts w:ascii="Times New Roman" w:hAnsi="Times New Roman" w:cs="Times New Roman"/>
+        </w:rPr>
+        <w:t xml:space="preserve"> </w:t>
+      </w:r>
+      <w:proofErr w:type="spellStart"/>
+      <w:r>
+        <w:rPr>
+          <w:rFonts w:ascii="Times New Roman" w:hAnsi="Times New Roman" w:cs="Times New Roman"/>
+        </w:rPr>
+        <w:t>sebagai</w:t>
+      </w:r>
+      <w:proofErr w:type="spellEnd"/>
+      <w:r>
+        <w:rPr>
+          <w:rFonts w:ascii="Times New Roman" w:hAnsi="Times New Roman" w:cs="Times New Roman"/>
+        </w:rPr>
+        <w:t xml:space="preserve"> superclass dan </w:t>
+      </w:r>
+      <w:proofErr w:type="spellStart"/>
+      <w:r>
+        <w:rPr>
+          <w:rFonts w:ascii="Times New Roman" w:hAnsi="Times New Roman" w:cs="Times New Roman"/>
+        </w:rPr>
+        <w:t>kemudian</w:t>
+      </w:r>
+      <w:proofErr w:type="spellEnd"/>
+      <w:r>
+        <w:rPr>
+          <w:rFonts w:ascii="Times New Roman" w:hAnsi="Times New Roman" w:cs="Times New Roman"/>
+        </w:rPr>
+        <w:t xml:space="preserve"> </w:t>
+      </w:r>
+      <w:proofErr w:type="spellStart"/>
+      <w:r>
+        <w:rPr>
+          <w:rFonts w:ascii="Times New Roman" w:hAnsi="Times New Roman" w:cs="Times New Roman"/>
+        </w:rPr>
+        <w:t>membuat</w:t>
+      </w:r>
+      <w:proofErr w:type="spellEnd"/>
+      <w:r>
+        <w:rPr>
+          <w:rFonts w:ascii="Times New Roman" w:hAnsi="Times New Roman" w:cs="Times New Roman"/>
+        </w:rPr>
+        <w:t xml:space="preserve"> </w:t>
+      </w:r>
+      <w:proofErr w:type="spellStart"/>
+      <w:r>
+        <w:rPr>
+          <w:rFonts w:ascii="Times New Roman" w:hAnsi="Times New Roman" w:cs="Times New Roman"/>
+        </w:rPr>
+        <w:t>Kelas</w:t>
+      </w:r>
+      <w:proofErr w:type="spellEnd"/>
+      <w:r>
+        <w:rPr>
+          <w:rFonts w:ascii="Times New Roman" w:hAnsi="Times New Roman" w:cs="Times New Roman"/>
+        </w:rPr>
+        <w:t xml:space="preserve"> dan </w:t>
+      </w:r>
+      <w:proofErr w:type="spellStart"/>
+      <w:r>
+        <w:rPr>
+          <w:rFonts w:ascii="Times New Roman" w:hAnsi="Times New Roman" w:cs="Times New Roman"/>
+        </w:rPr>
+        <w:t>Laboratorium</w:t>
+      </w:r>
+      <w:proofErr w:type="spellEnd"/>
+      <w:r>
+        <w:rPr>
+          <w:rFonts w:ascii="Times New Roman" w:hAnsi="Times New Roman" w:cs="Times New Roman"/>
+        </w:rPr>
+        <w:t xml:space="preserve"> </w:t>
+      </w:r>
+      <w:proofErr w:type="spellStart"/>
+      <w:r>
+        <w:rPr>
+          <w:rFonts w:ascii="Times New Roman" w:hAnsi="Times New Roman" w:cs="Times New Roman"/>
+        </w:rPr>
+        <w:t>sebagai</w:t>
+      </w:r>
+      <w:proofErr w:type="spellEnd"/>
+      <w:r>
+        <w:rPr>
+          <w:rFonts w:ascii="Times New Roman" w:hAnsi="Times New Roman" w:cs="Times New Roman"/>
+        </w:rPr>
+        <w:t xml:space="preserve"> subclass yang </w:t>
+      </w:r>
+      <w:proofErr w:type="spellStart"/>
+      <w:r>
+        <w:rPr>
+          <w:rFonts w:ascii="Times New Roman" w:hAnsi="Times New Roman" w:cs="Times New Roman"/>
+        </w:rPr>
+        <w:t>mengelola</w:t>
+      </w:r>
+      <w:proofErr w:type="spellEnd"/>
+      <w:r>
+        <w:rPr>
+          <w:rFonts w:ascii="Times New Roman" w:hAnsi="Times New Roman" w:cs="Times New Roman"/>
+        </w:rPr>
+        <w:t xml:space="preserve"> </w:t>
+      </w:r>
+      <w:proofErr w:type="spellStart"/>
+      <w:r>
+        <w:rPr>
+          <w:rFonts w:ascii="Times New Roman" w:hAnsi="Times New Roman" w:cs="Times New Roman"/>
+        </w:rPr>
+        <w:t>jenis</w:t>
+      </w:r>
+      <w:proofErr w:type="spellEnd"/>
+      <w:r>
+        <w:rPr>
+          <w:rFonts w:ascii="Times New Roman" w:hAnsi="Times New Roman" w:cs="Times New Roman"/>
+        </w:rPr>
+        <w:t xml:space="preserve"> </w:t>
+      </w:r>
+      <w:proofErr w:type="spellStart"/>
+      <w:r>
+        <w:rPr>
+          <w:rFonts w:ascii="Times New Roman" w:hAnsi="Times New Roman" w:cs="Times New Roman"/>
+        </w:rPr>
+        <w:t>ruangan</w:t>
+      </w:r>
+      <w:proofErr w:type="spellEnd"/>
+      <w:r>
+        <w:rPr>
+          <w:rFonts w:ascii="Times New Roman" w:hAnsi="Times New Roman" w:cs="Times New Roman"/>
+        </w:rPr>
+        <w:t xml:space="preserve"> yang </w:t>
+      </w:r>
+      <w:proofErr w:type="spellStart"/>
+      <w:r>
+        <w:rPr>
+          <w:rFonts w:ascii="Times New Roman" w:hAnsi="Times New Roman" w:cs="Times New Roman"/>
+        </w:rPr>
+        <w:t>berbeda</w:t>
+      </w:r>
+      <w:proofErr w:type="spellEnd"/>
+      <w:r>
+        <w:rPr>
+          <w:rFonts w:ascii="Times New Roman" w:hAnsi="Times New Roman" w:cs="Times New Roman"/>
+        </w:rPr>
+        <w:t>.</w:t>
+      </w:r>
+    </w:p>
+    <w:p>
+      <w:pPr>
+        <w:pStyle w:val="ListParagraph"/>
+        <w:numPr>
+          <w:ilvl w:val="1"/>
+          <w:numId w:val="2"/>
+        </w:numPr>
+        <w:rPr>
+          <w:rFonts w:ascii="Times New Roman" w:hAnsi="Times New Roman" w:cs="Times New Roman"/>
+        </w:rPr>
+      </w:pPr>
+      <w:r>
+        <w:rPr>
+          <w:rFonts w:ascii="Times New Roman" w:hAnsi="Times New Roman" w:cs="Times New Roman"/>
+        </w:rPr>
         <w:t xml:space="preserve">Nama </w:t>
       </w:r>
       <w:proofErr w:type="spellStart"/>
@@ -1966,7 +3907,35 @@
         <w:rPr>
           <w:rFonts w:ascii="Times New Roman" w:hAnsi="Times New Roman" w:cs="Times New Roman"/>
         </w:rPr>
-        <w:t>nazla</w:t>
+        <w:t>indah</w:t>
+      </w:r>
+      <w:proofErr w:type="spellEnd"/>
+      <w:r>
+        <w:rPr>
+          <w:rFonts w:ascii="Times New Roman" w:hAnsi="Times New Roman" w:cs="Times New Roman"/>
+        </w:rPr>
+        <w:t xml:space="preserve">, </w:t>
+      </w:r>
+      <w:proofErr w:type="spellStart"/>
+      <w:r>
+        <w:rPr>
+          <w:rFonts w:ascii="Times New Roman" w:hAnsi="Times New Roman" w:cs="Times New Roman"/>
+        </w:rPr>
+        <w:t>alanna</w:t>
+      </w:r>
+      <w:proofErr w:type="spellEnd"/>
+      <w:r>
+        <w:rPr>
+          <w:rFonts w:ascii="Times New Roman" w:hAnsi="Times New Roman" w:cs="Times New Roman"/>
+        </w:rPr>
+        <w:t xml:space="preserve">, w3school, </w:t>
+      </w:r>
+      <w:proofErr w:type="spellStart"/>
+      <w:r>
+        <w:rPr>
+          <w:rFonts w:ascii="Times New Roman" w:hAnsi="Times New Roman" w:cs="Times New Roman"/>
+        </w:rPr>
+        <w:t>chatgpt</w:t>
       </w:r>
       <w:proofErr w:type="spellEnd"/>
     </w:p>

</xml_diff>